<commit_message>
Updated Assignment 8 with Lessons Learned
</commit_message>
<xml_diff>
--- a/Wk 8 Submission/SSW 567 Assignment 8.docx
+++ b/Wk 8 Submission/SSW 567 Assignment 8.docx
@@ -1,6 +1,6 @@
 
 <file path=word/document.xml><?xml version="1.0" encoding="utf-8"?>
-<w:document xmlns:wpc="http://schemas.microsoft.com/office/word/2010/wordprocessingCanvas" xmlns:mc="http://schemas.openxmlformats.org/markup-compatibility/2006" xmlns:o="urn:schemas-microsoft-com:office:office" xmlns:r="http://schemas.openxmlformats.org/officeDocument/2006/relationships" xmlns:m="http://schemas.openxmlformats.org/officeDocument/2006/math" xmlns:v="urn:schemas-microsoft-com:vml" xmlns:wp14="http://schemas.microsoft.com/office/word/2010/wordprocessingDrawing" xmlns:wp="http://schemas.openxmlformats.org/drawingml/2006/wordprocessingDrawing" xmlns:w10="urn:schemas-microsoft-com:office:word" xmlns:w="http://schemas.openxmlformats.org/wordprocessingml/2006/main" xmlns:w14="http://schemas.microsoft.com/office/word/2010/wordml" xmlns:w15="http://schemas.microsoft.com/office/word/2012/wordml" xmlns:wpg="http://schemas.microsoft.com/office/word/2010/wordprocessingGroup" xmlns:wpi="http://schemas.microsoft.com/office/word/2010/wordprocessingInk" xmlns:wne="http://schemas.microsoft.com/office/word/2006/wordml" xmlns:wps="http://schemas.microsoft.com/office/word/2010/wordprocessingShape" mc:Ignorable="w14 w15 wp14">
+<w:document xmlns:wpc="http://schemas.microsoft.com/office/word/2010/wordprocessingCanvas" xmlns:mo="http://schemas.microsoft.com/office/mac/office/2008/main" xmlns:mc="http://schemas.openxmlformats.org/markup-compatibility/2006" xmlns:mv="urn:schemas-microsoft-com:mac:vml" xmlns:o="urn:schemas-microsoft-com:office:office" xmlns:r="http://schemas.openxmlformats.org/officeDocument/2006/relationships" xmlns:m="http://schemas.openxmlformats.org/officeDocument/2006/math" xmlns:v="urn:schemas-microsoft-com:vml" xmlns:wp14="http://schemas.microsoft.com/office/word/2010/wordprocessingDrawing" xmlns:wp="http://schemas.openxmlformats.org/drawingml/2006/wordprocessingDrawing" xmlns:w10="urn:schemas-microsoft-com:office:word" xmlns:w="http://schemas.openxmlformats.org/wordprocessingml/2006/main" xmlns:w14="http://schemas.microsoft.com/office/word/2010/wordml" xmlns:wpg="http://schemas.microsoft.com/office/word/2010/wordprocessingGroup" xmlns:wpi="http://schemas.microsoft.com/office/word/2010/wordprocessingInk" xmlns:wne="http://schemas.microsoft.com/office/word/2006/wordml" xmlns:wps="http://schemas.microsoft.com/office/word/2010/wordprocessingShape" mc:Ignorable="w14 wp14">
   <w:body>
     <w:p>
       <w:pPr>
@@ -335,7 +335,7 @@
       <w:r>
         <w:t>Websites selected: Google (</w:t>
       </w:r>
-      <w:hyperlink r:id="rId6" w:history="1">
+      <w:hyperlink r:id="rId7" w:history="1">
         <w:r>
           <w:rPr>
             <w:rStyle w:val="Hyperlink"/>
@@ -346,7 +346,7 @@
       <w:r>
         <w:t>) and Yahoo (</w:t>
       </w:r>
-      <w:hyperlink r:id="rId7" w:history="1">
+      <w:hyperlink r:id="rId8" w:history="1">
         <w:r>
           <w:rPr>
             <w:rStyle w:val="Hyperlink"/>
@@ -360,23 +360,16 @@
     </w:p>
     <w:p>
       <w:r>
-        <w:t xml:space="preserve">What will be tested: 2 above search </w:t>
-      </w:r>
-      <w:proofErr w:type="gramStart"/>
-      <w:r>
-        <w:t>engines</w:t>
-      </w:r>
-      <w:proofErr w:type="gramEnd"/>
+        <w:t>What will be tested: 2 above search engines</w:t>
+      </w:r>
     </w:p>
     <w:p>
       <w:r>
         <w:t xml:space="preserve">Who will be testing: 3 </w:t>
       </w:r>
-      <w:proofErr w:type="gramStart"/>
       <w:r>
         <w:t>users</w:t>
       </w:r>
-      <w:proofErr w:type="gramEnd"/>
     </w:p>
     <w:p/>
     <w:p>
@@ -725,7 +718,6 @@
           <w:numId w:val="11"/>
         </w:numPr>
       </w:pPr>
-      <w:bookmarkStart w:id="0" w:name="_GoBack"/>
       <w:r>
         <w:rPr>
           <w:rFonts w:ascii="Tahoma" w:hAnsi="Tahoma" w:cs="Tahoma"/>
@@ -737,7 +729,6 @@
         <w:t>What are your favorite features?</w:t>
       </w:r>
     </w:p>
-    <w:bookmarkEnd w:id="0"/>
     <w:p/>
     <w:p/>
     <w:p>
@@ -852,15 +843,50 @@
       </w:r>
     </w:p>
     <w:p>
+      <w:pPr>
+        <w:rPr>
+          <w:rStyle w:val="jfytagstylename"/>
+          <w:rFonts w:eastAsia="Times New Roman" w:cs="Times New Roman"/>
+        </w:rPr>
+      </w:pPr>
+      <w:r>
+        <w:rPr>
+          <w:rFonts w:eastAsia="Times New Roman"/>
+        </w:rPr>
+        <w:t xml:space="preserve">As we conduct our testing, one thing that was apparent was that since we were conducting testing regarding Search Engine Website, there seemed to be some bias toward the Search Engine that they are familiar with.  Information presented by the familiar Search Engine is much easier for the testers to pick up and to process.  As the test results shown, they tend to favor the familiar Search Engine as well.  In addition, we also noticed that the test scenarios should be thoroughly checked out before conducting our testing.  One of the test scenarios was to find the best Egyptian restaurant in Santiago, Chile.  However, though there are many </w:t>
+      </w:r>
+      <w:r>
+        <w:rPr>
+          <w:rStyle w:val="jfytagstylename"/>
+          <w:rFonts w:eastAsia="Times New Roman" w:cs="Times New Roman"/>
+        </w:rPr>
+        <w:t>Mediterranean</w:t>
+      </w:r>
+      <w:r>
+        <w:rPr>
+          <w:rStyle w:val="jfytagstylename"/>
+          <w:rFonts w:eastAsia="Times New Roman" w:cs="Times New Roman"/>
+        </w:rPr>
+        <w:t xml:space="preserve"> restaurants in Santiago; there isn’t a specific Egyptian restaurant.</w:t>
+      </w:r>
+    </w:p>
+    <w:p/>
+    <w:p>
+      <w:r>
+        <w:t xml:space="preserve">There is a change within our group.  Earlier this week, we found out that Miguel Camacho, the third member of our </w:t>
+      </w:r>
       <w:proofErr w:type="gramStart"/>
       <w:r>
-        <w:rPr>
-          <w:rFonts w:eastAsia="Times New Roman"/>
-        </w:rPr>
-        <w:t>xx</w:t>
-      </w:r>
+        <w:t>group,</w:t>
+      </w:r>
+      <w:bookmarkStart w:id="0" w:name="_GoBack"/>
+      <w:bookmarkEnd w:id="0"/>
       <w:proofErr w:type="gramEnd"/>
-    </w:p>
+      <w:r>
+        <w:t xml:space="preserve"> has been selected for Military Deployment in the near future.  So starting this week, there will only be 2 members in our group.</w:t>
+      </w:r>
+    </w:p>
+    <w:p/>
     <w:p>
       <w:r>
         <w:rPr>
@@ -893,7 +919,7 @@
 </file>
 
 <file path=word/numbering.xml><?xml version="1.0" encoding="utf-8"?>
-<w:numbering xmlns:wpc="http://schemas.microsoft.com/office/word/2010/wordprocessingCanvas" xmlns:mc="http://schemas.openxmlformats.org/markup-compatibility/2006" xmlns:o="urn:schemas-microsoft-com:office:office" xmlns:r="http://schemas.openxmlformats.org/officeDocument/2006/relationships" xmlns:m="http://schemas.openxmlformats.org/officeDocument/2006/math" xmlns:v="urn:schemas-microsoft-com:vml" xmlns:wp14="http://schemas.microsoft.com/office/word/2010/wordprocessingDrawing" xmlns:wp="http://schemas.openxmlformats.org/drawingml/2006/wordprocessingDrawing" xmlns:w10="urn:schemas-microsoft-com:office:word" xmlns:w="http://schemas.openxmlformats.org/wordprocessingml/2006/main" xmlns:w14="http://schemas.microsoft.com/office/word/2010/wordml" xmlns:w15="http://schemas.microsoft.com/office/word/2012/wordml" xmlns:wpg="http://schemas.microsoft.com/office/word/2010/wordprocessingGroup" xmlns:wpi="http://schemas.microsoft.com/office/word/2010/wordprocessingInk" xmlns:wne="http://schemas.microsoft.com/office/word/2006/wordml" xmlns:wps="http://schemas.microsoft.com/office/word/2010/wordprocessingShape" mc:Ignorable="w14 w15 wp14">
+<w:numbering xmlns:wpc="http://schemas.microsoft.com/office/word/2010/wordprocessingCanvas" xmlns:mo="http://schemas.microsoft.com/office/mac/office/2008/main" xmlns:mc="http://schemas.openxmlformats.org/markup-compatibility/2006" xmlns:mv="urn:schemas-microsoft-com:mac:vml" xmlns:o="urn:schemas-microsoft-com:office:office" xmlns:r="http://schemas.openxmlformats.org/officeDocument/2006/relationships" xmlns:m="http://schemas.openxmlformats.org/officeDocument/2006/math" xmlns:v="urn:schemas-microsoft-com:vml" xmlns:wp14="http://schemas.microsoft.com/office/word/2010/wordprocessingDrawing" xmlns:wp="http://schemas.openxmlformats.org/drawingml/2006/wordprocessingDrawing" xmlns:w10="urn:schemas-microsoft-com:office:word" xmlns:w="http://schemas.openxmlformats.org/wordprocessingml/2006/main" xmlns:w14="http://schemas.microsoft.com/office/word/2010/wordml" xmlns:wpg="http://schemas.microsoft.com/office/word/2010/wordprocessingGroup" xmlns:wpi="http://schemas.microsoft.com/office/word/2010/wordprocessingInk" xmlns:wne="http://schemas.microsoft.com/office/word/2006/wordml" xmlns:wps="http://schemas.microsoft.com/office/word/2010/wordprocessingShape" mc:Ignorable="w14 wp14">
   <w:abstractNum w:abstractNumId="0">
     <w:nsid w:val="09232278"/>
     <w:multiLevelType w:val="hybridMultilevel"/>
@@ -2239,7 +2265,7 @@
 </file>
 
 <file path=word/styles.xml><?xml version="1.0" encoding="utf-8"?>
-<w:styles xmlns:mc="http://schemas.openxmlformats.org/markup-compatibility/2006" xmlns:r="http://schemas.openxmlformats.org/officeDocument/2006/relationships" xmlns:w="http://schemas.openxmlformats.org/wordprocessingml/2006/main" xmlns:w14="http://schemas.microsoft.com/office/word/2010/wordml" xmlns:w15="http://schemas.microsoft.com/office/word/2012/wordml" mc:Ignorable="w14 w15">
+<w:styles xmlns:mc="http://schemas.openxmlformats.org/markup-compatibility/2006" xmlns:r="http://schemas.openxmlformats.org/officeDocument/2006/relationships" xmlns:w="http://schemas.openxmlformats.org/wordprocessingml/2006/main" xmlns:w14="http://schemas.microsoft.com/office/word/2010/wordml" mc:Ignorable="w14">
   <w:docDefaults>
     <w:rPrDefault>
       <w:rPr>
@@ -2255,369 +2281,153 @@
       </w:pPr>
     </w:pPrDefault>
   </w:docDefaults>
-  <w:latentStyles w:defLockedState="0" w:defUIPriority="99" w:defSemiHidden="0" w:defUnhideWhenUsed="0" w:defQFormat="0" w:count="371">
-    <w:lsdException w:name="Normal" w:uiPriority="0" w:qFormat="1"/>
-    <w:lsdException w:name="heading 1" w:uiPriority="9" w:qFormat="1"/>
-    <w:lsdException w:name="heading 2" w:semiHidden="1" w:uiPriority="9" w:unhideWhenUsed="1" w:qFormat="1"/>
-    <w:lsdException w:name="heading 3" w:semiHidden="1" w:uiPriority="9" w:unhideWhenUsed="1" w:qFormat="1"/>
-    <w:lsdException w:name="heading 4" w:semiHidden="1" w:uiPriority="9" w:unhideWhenUsed="1" w:qFormat="1"/>
-    <w:lsdException w:name="heading 5" w:semiHidden="1" w:uiPriority="9" w:unhideWhenUsed="1" w:qFormat="1"/>
-    <w:lsdException w:name="heading 6" w:semiHidden="1" w:uiPriority="9" w:unhideWhenUsed="1" w:qFormat="1"/>
-    <w:lsdException w:name="heading 7" w:semiHidden="1" w:uiPriority="9" w:unhideWhenUsed="1" w:qFormat="1"/>
-    <w:lsdException w:name="heading 8" w:semiHidden="1" w:uiPriority="9" w:unhideWhenUsed="1" w:qFormat="1"/>
-    <w:lsdException w:name="heading 9" w:semiHidden="1" w:uiPriority="9" w:unhideWhenUsed="1" w:qFormat="1"/>
-    <w:lsdException w:name="index 1" w:semiHidden="1" w:unhideWhenUsed="1"/>
-    <w:lsdException w:name="index 2" w:semiHidden="1" w:unhideWhenUsed="1"/>
-    <w:lsdException w:name="index 3" w:semiHidden="1" w:unhideWhenUsed="1"/>
-    <w:lsdException w:name="index 4" w:semiHidden="1" w:unhideWhenUsed="1"/>
-    <w:lsdException w:name="index 5" w:semiHidden="1" w:unhideWhenUsed="1"/>
-    <w:lsdException w:name="index 6" w:semiHidden="1" w:unhideWhenUsed="1"/>
-    <w:lsdException w:name="index 7" w:semiHidden="1" w:unhideWhenUsed="1"/>
-    <w:lsdException w:name="index 8" w:semiHidden="1" w:unhideWhenUsed="1"/>
-    <w:lsdException w:name="index 9" w:semiHidden="1" w:unhideWhenUsed="1"/>
-    <w:lsdException w:name="toc 1" w:semiHidden="1" w:uiPriority="39" w:unhideWhenUsed="1"/>
-    <w:lsdException w:name="toc 2" w:semiHidden="1" w:uiPriority="39" w:unhideWhenUsed="1"/>
-    <w:lsdException w:name="toc 3" w:semiHidden="1" w:uiPriority="39" w:unhideWhenUsed="1"/>
-    <w:lsdException w:name="toc 4" w:semiHidden="1" w:uiPriority="39" w:unhideWhenUsed="1"/>
-    <w:lsdException w:name="toc 5" w:semiHidden="1" w:uiPriority="39" w:unhideWhenUsed="1"/>
-    <w:lsdException w:name="toc 6" w:semiHidden="1" w:uiPriority="39" w:unhideWhenUsed="1"/>
-    <w:lsdException w:name="toc 7" w:semiHidden="1" w:uiPriority="39" w:unhideWhenUsed="1"/>
-    <w:lsdException w:name="toc 8" w:semiHidden="1" w:uiPriority="39" w:unhideWhenUsed="1"/>
-    <w:lsdException w:name="toc 9" w:semiHidden="1" w:uiPriority="39" w:unhideWhenUsed="1"/>
-    <w:lsdException w:name="Normal Indent" w:semiHidden="1" w:unhideWhenUsed="1"/>
-    <w:lsdException w:name="footnote text" w:semiHidden="1" w:unhideWhenUsed="1"/>
-    <w:lsdException w:name="annotation text" w:semiHidden="1" w:unhideWhenUsed="1"/>
-    <w:lsdException w:name="header" w:semiHidden="1" w:unhideWhenUsed="1"/>
-    <w:lsdException w:name="footer" w:semiHidden="1" w:unhideWhenUsed="1"/>
-    <w:lsdException w:name="index heading" w:semiHidden="1" w:unhideWhenUsed="1"/>
-    <w:lsdException w:name="caption" w:semiHidden="1" w:uiPriority="35" w:unhideWhenUsed="1" w:qFormat="1"/>
-    <w:lsdException w:name="table of figures" w:semiHidden="1" w:unhideWhenUsed="1"/>
-    <w:lsdException w:name="envelope address" w:semiHidden="1" w:unhideWhenUsed="1"/>
-    <w:lsdException w:name="envelope return" w:semiHidden="1" w:unhideWhenUsed="1"/>
-    <w:lsdException w:name="footnote reference" w:semiHidden="1" w:unhideWhenUsed="1"/>
-    <w:lsdException w:name="annotation reference" w:semiHidden="1" w:unhideWhenUsed="1"/>
-    <w:lsdException w:name="line number" w:semiHidden="1" w:unhideWhenUsed="1"/>
-    <w:lsdException w:name="page number" w:semiHidden="1" w:unhideWhenUsed="1"/>
-    <w:lsdException w:name="endnote reference" w:semiHidden="1" w:unhideWhenUsed="1"/>
-    <w:lsdException w:name="endnote text" w:semiHidden="1" w:unhideWhenUsed="1"/>
-    <w:lsdException w:name="table of authorities" w:semiHidden="1" w:unhideWhenUsed="1"/>
-    <w:lsdException w:name="macro" w:semiHidden="1" w:unhideWhenUsed="1"/>
-    <w:lsdException w:name="toa heading" w:semiHidden="1" w:unhideWhenUsed="1"/>
-    <w:lsdException w:name="List" w:semiHidden="1" w:unhideWhenUsed="1"/>
-    <w:lsdException w:name="List Bullet" w:semiHidden="1" w:unhideWhenUsed="1"/>
-    <w:lsdException w:name="List Number" w:semiHidden="1" w:unhideWhenUsed="1"/>
-    <w:lsdException w:name="List 2" w:semiHidden="1" w:unhideWhenUsed="1"/>
-    <w:lsdException w:name="List 3" w:semiHidden="1" w:unhideWhenUsed="1"/>
-    <w:lsdException w:name="List 4" w:semiHidden="1" w:unhideWhenUsed="1"/>
-    <w:lsdException w:name="List 5" w:semiHidden="1" w:unhideWhenUsed="1"/>
-    <w:lsdException w:name="List Bullet 2" w:semiHidden="1" w:unhideWhenUsed="1"/>
-    <w:lsdException w:name="List Bullet 3" w:semiHidden="1" w:unhideWhenUsed="1"/>
-    <w:lsdException w:name="List Bullet 4" w:semiHidden="1" w:unhideWhenUsed="1"/>
-    <w:lsdException w:name="List Bullet 5" w:semiHidden="1" w:unhideWhenUsed="1"/>
-    <w:lsdException w:name="List Number 2" w:semiHidden="1" w:unhideWhenUsed="1"/>
-    <w:lsdException w:name="List Number 3" w:semiHidden="1" w:unhideWhenUsed="1"/>
-    <w:lsdException w:name="List Number 4" w:semiHidden="1" w:unhideWhenUsed="1"/>
-    <w:lsdException w:name="List Number 5" w:semiHidden="1" w:unhideWhenUsed="1"/>
-    <w:lsdException w:name="Title" w:uiPriority="10" w:qFormat="1"/>
-    <w:lsdException w:name="Closing" w:semiHidden="1" w:unhideWhenUsed="1"/>
-    <w:lsdException w:name="Signature" w:semiHidden="1" w:unhideWhenUsed="1"/>
-    <w:lsdException w:name="Default Paragraph Font" w:semiHidden="1" w:uiPriority="1" w:unhideWhenUsed="1"/>
-    <w:lsdException w:name="Body Text" w:semiHidden="1" w:unhideWhenUsed="1"/>
-    <w:lsdException w:name="Body Text Indent" w:semiHidden="1" w:unhideWhenUsed="1"/>
-    <w:lsdException w:name="List Continue" w:semiHidden="1" w:unhideWhenUsed="1"/>
-    <w:lsdException w:name="List Continue 2" w:semiHidden="1" w:unhideWhenUsed="1"/>
-    <w:lsdException w:name="List Continue 3" w:semiHidden="1" w:unhideWhenUsed="1"/>
-    <w:lsdException w:name="List Continue 4" w:semiHidden="1" w:unhideWhenUsed="1"/>
-    <w:lsdException w:name="List Continue 5" w:semiHidden="1" w:unhideWhenUsed="1"/>
-    <w:lsdException w:name="Message Header" w:semiHidden="1" w:unhideWhenUsed="1"/>
-    <w:lsdException w:name="Subtitle" w:uiPriority="11" w:qFormat="1"/>
-    <w:lsdException w:name="Salutation" w:semiHidden="1" w:unhideWhenUsed="1"/>
-    <w:lsdException w:name="Date" w:semiHidden="1" w:unhideWhenUsed="1"/>
-    <w:lsdException w:name="Body Text First Indent" w:semiHidden="1" w:unhideWhenUsed="1"/>
-    <w:lsdException w:name="Body Text First Indent 2" w:semiHidden="1" w:unhideWhenUsed="1"/>
-    <w:lsdException w:name="Note Heading" w:semiHidden="1" w:unhideWhenUsed="1"/>
-    <w:lsdException w:name="Body Text 2" w:semiHidden="1" w:unhideWhenUsed="1"/>
-    <w:lsdException w:name="Body Text 3" w:semiHidden="1" w:unhideWhenUsed="1"/>
-    <w:lsdException w:name="Body Text Indent 2" w:semiHidden="1" w:unhideWhenUsed="1"/>
-    <w:lsdException w:name="Body Text Indent 3" w:semiHidden="1" w:unhideWhenUsed="1"/>
-    <w:lsdException w:name="Block Text" w:semiHidden="1" w:unhideWhenUsed="1"/>
-    <w:lsdException w:name="Hyperlink" w:semiHidden="1" w:unhideWhenUsed="1"/>
-    <w:lsdException w:name="FollowedHyperlink" w:semiHidden="1" w:unhideWhenUsed="1"/>
-    <w:lsdException w:name="Strong" w:uiPriority="22" w:qFormat="1"/>
-    <w:lsdException w:name="Emphasis" w:uiPriority="20" w:qFormat="1"/>
-    <w:lsdException w:name="Document Map" w:semiHidden="1" w:unhideWhenUsed="1"/>
-    <w:lsdException w:name="Plain Text" w:semiHidden="1" w:unhideWhenUsed="1"/>
-    <w:lsdException w:name="E-mail Signature" w:semiHidden="1" w:unhideWhenUsed="1"/>
-    <w:lsdException w:name="HTML Top of Form" w:semiHidden="1" w:unhideWhenUsed="1"/>
-    <w:lsdException w:name="HTML Bottom of Form" w:semiHidden="1" w:unhideWhenUsed="1"/>
-    <w:lsdException w:name="Normal (Web)" w:semiHidden="1" w:unhideWhenUsed="1"/>
-    <w:lsdException w:name="HTML Acronym" w:semiHidden="1" w:unhideWhenUsed="1"/>
-    <w:lsdException w:name="HTML Address" w:semiHidden="1" w:unhideWhenUsed="1"/>
-    <w:lsdException w:name="HTML Cite" w:semiHidden="1" w:unhideWhenUsed="1"/>
-    <w:lsdException w:name="HTML Code" w:semiHidden="1" w:unhideWhenUsed="1"/>
-    <w:lsdException w:name="HTML Definition" w:semiHidden="1" w:unhideWhenUsed="1"/>
-    <w:lsdException w:name="HTML Keyboard" w:semiHidden="1" w:unhideWhenUsed="1"/>
-    <w:lsdException w:name="HTML Preformatted" w:semiHidden="1" w:unhideWhenUsed="1"/>
-    <w:lsdException w:name="HTML Sample" w:semiHidden="1" w:unhideWhenUsed="1"/>
-    <w:lsdException w:name="HTML Typewriter" w:semiHidden="1" w:unhideWhenUsed="1"/>
-    <w:lsdException w:name="HTML Variable" w:semiHidden="1" w:unhideWhenUsed="1"/>
-    <w:lsdException w:name="Normal Table" w:semiHidden="1" w:unhideWhenUsed="1"/>
-    <w:lsdException w:name="annotation subject" w:semiHidden="1" w:unhideWhenUsed="1"/>
-    <w:lsdException w:name="No List" w:semiHidden="1" w:unhideWhenUsed="1"/>
-    <w:lsdException w:name="Outline List 1" w:semiHidden="1" w:unhideWhenUsed="1"/>
-    <w:lsdException w:name="Outline List 2" w:semiHidden="1" w:unhideWhenUsed="1"/>
-    <w:lsdException w:name="Outline List 3" w:semiHidden="1" w:unhideWhenUsed="1"/>
-    <w:lsdException w:name="Table Simple 1" w:semiHidden="1" w:unhideWhenUsed="1"/>
-    <w:lsdException w:name="Table Simple 2" w:semiHidden="1" w:unhideWhenUsed="1"/>
-    <w:lsdException w:name="Table Simple 3" w:semiHidden="1" w:unhideWhenUsed="1"/>
-    <w:lsdException w:name="Table Classic 1" w:semiHidden="1" w:unhideWhenUsed="1"/>
-    <w:lsdException w:name="Table Classic 2" w:semiHidden="1" w:unhideWhenUsed="1"/>
-    <w:lsdException w:name="Table Classic 3" w:semiHidden="1" w:unhideWhenUsed="1"/>
-    <w:lsdException w:name="Table Classic 4" w:semiHidden="1" w:unhideWhenUsed="1"/>
-    <w:lsdException w:name="Table Colorful 1" w:semiHidden="1" w:unhideWhenUsed="1"/>
-    <w:lsdException w:name="Table Colorful 2" w:semiHidden="1" w:unhideWhenUsed="1"/>
-    <w:lsdException w:name="Table Colorful 3" w:semiHidden="1" w:unhideWhenUsed="1"/>
-    <w:lsdException w:name="Table Columns 1" w:semiHidden="1" w:unhideWhenUsed="1"/>
-    <w:lsdException w:name="Table Columns 2" w:semiHidden="1" w:unhideWhenUsed="1"/>
-    <w:lsdException w:name="Table Columns 3" w:semiHidden="1" w:unhideWhenUsed="1"/>
-    <w:lsdException w:name="Table Columns 4" w:semiHidden="1" w:unhideWhenUsed="1"/>
-    <w:lsdException w:name="Table Columns 5" w:semiHidden="1" w:unhideWhenUsed="1"/>
-    <w:lsdException w:name="Table Grid 1" w:semiHidden="1" w:unhideWhenUsed="1"/>
-    <w:lsdException w:name="Table Grid 2" w:semiHidden="1" w:unhideWhenUsed="1"/>
-    <w:lsdException w:name="Table Grid 3" w:semiHidden="1" w:unhideWhenUsed="1"/>
-    <w:lsdException w:name="Table Grid 4" w:semiHidden="1" w:unhideWhenUsed="1"/>
-    <w:lsdException w:name="Table Grid 5" w:semiHidden="1" w:unhideWhenUsed="1"/>
-    <w:lsdException w:name="Table Grid 6" w:semiHidden="1" w:unhideWhenUsed="1"/>
-    <w:lsdException w:name="Table Grid 7" w:semiHidden="1" w:unhideWhenUsed="1"/>
-    <w:lsdException w:name="Table Grid 8" w:semiHidden="1" w:unhideWhenUsed="1"/>
-    <w:lsdException w:name="Table List 1" w:semiHidden="1" w:unhideWhenUsed="1"/>
-    <w:lsdException w:name="Table List 2" w:semiHidden="1" w:unhideWhenUsed="1"/>
-    <w:lsdException w:name="Table List 3" w:semiHidden="1" w:unhideWhenUsed="1"/>
-    <w:lsdException w:name="Table List 4" w:semiHidden="1" w:unhideWhenUsed="1"/>
-    <w:lsdException w:name="Table List 5" w:semiHidden="1" w:unhideWhenUsed="1"/>
-    <w:lsdException w:name="Table List 6" w:semiHidden="1" w:unhideWhenUsed="1"/>
-    <w:lsdException w:name="Table List 7" w:semiHidden="1" w:unhideWhenUsed="1"/>
-    <w:lsdException w:name="Table List 8" w:semiHidden="1" w:unhideWhenUsed="1"/>
-    <w:lsdException w:name="Table 3D effects 1" w:semiHidden="1" w:unhideWhenUsed="1"/>
-    <w:lsdException w:name="Table 3D effects 2" w:semiHidden="1" w:unhideWhenUsed="1"/>
-    <w:lsdException w:name="Table 3D effects 3" w:semiHidden="1" w:unhideWhenUsed="1"/>
-    <w:lsdException w:name="Table Contemporary" w:semiHidden="1" w:unhideWhenUsed="1"/>
-    <w:lsdException w:name="Table Elegant" w:semiHidden="1" w:unhideWhenUsed="1"/>
-    <w:lsdException w:name="Table Professional" w:semiHidden="1" w:unhideWhenUsed="1"/>
-    <w:lsdException w:name="Table Subtle 1" w:semiHidden="1" w:unhideWhenUsed="1"/>
-    <w:lsdException w:name="Table Subtle 2" w:semiHidden="1" w:unhideWhenUsed="1"/>
-    <w:lsdException w:name="Table Web 1" w:semiHidden="1" w:unhideWhenUsed="1"/>
-    <w:lsdException w:name="Table Web 2" w:semiHidden="1" w:unhideWhenUsed="1"/>
-    <w:lsdException w:name="Table Web 3" w:semiHidden="1" w:unhideWhenUsed="1"/>
-    <w:lsdException w:name="Balloon Text" w:semiHidden="1" w:unhideWhenUsed="1"/>
-    <w:lsdException w:name="Table Grid" w:uiPriority="39"/>
-    <w:lsdException w:name="Table Theme" w:semiHidden="1" w:unhideWhenUsed="1"/>
-    <w:lsdException w:name="Placeholder Text" w:semiHidden="1"/>
-    <w:lsdException w:name="No Spacing" w:uiPriority="1" w:qFormat="1"/>
-    <w:lsdException w:name="Light Shading" w:uiPriority="60"/>
-    <w:lsdException w:name="Light List" w:uiPriority="61"/>
-    <w:lsdException w:name="Light Grid" w:uiPriority="62"/>
-    <w:lsdException w:name="Medium Shading 1" w:uiPriority="63"/>
-    <w:lsdException w:name="Medium Shading 2" w:uiPriority="64"/>
-    <w:lsdException w:name="Medium List 1" w:uiPriority="65"/>
-    <w:lsdException w:name="Medium List 2" w:uiPriority="66"/>
-    <w:lsdException w:name="Medium Grid 1" w:uiPriority="67"/>
-    <w:lsdException w:name="Medium Grid 2" w:uiPriority="68"/>
-    <w:lsdException w:name="Medium Grid 3" w:uiPriority="69"/>
-    <w:lsdException w:name="Dark List" w:uiPriority="70"/>
-    <w:lsdException w:name="Colorful Shading" w:uiPriority="71"/>
-    <w:lsdException w:name="Colorful List" w:uiPriority="72"/>
-    <w:lsdException w:name="Colorful Grid" w:uiPriority="73"/>
-    <w:lsdException w:name="Light Shading Accent 1" w:uiPriority="60"/>
-    <w:lsdException w:name="Light List Accent 1" w:uiPriority="61"/>
-    <w:lsdException w:name="Light Grid Accent 1" w:uiPriority="62"/>
-    <w:lsdException w:name="Medium Shading 1 Accent 1" w:uiPriority="63"/>
-    <w:lsdException w:name="Medium Shading 2 Accent 1" w:uiPriority="64"/>
-    <w:lsdException w:name="Medium List 1 Accent 1" w:uiPriority="65"/>
-    <w:lsdException w:name="Revision" w:semiHidden="1"/>
-    <w:lsdException w:name="List Paragraph" w:uiPriority="34" w:qFormat="1"/>
-    <w:lsdException w:name="Quote" w:uiPriority="29" w:qFormat="1"/>
-    <w:lsdException w:name="Intense Quote" w:uiPriority="30" w:qFormat="1"/>
-    <w:lsdException w:name="Medium List 2 Accent 1" w:uiPriority="66"/>
-    <w:lsdException w:name="Medium Grid 1 Accent 1" w:uiPriority="67"/>
-    <w:lsdException w:name="Medium Grid 2 Accent 1" w:uiPriority="68"/>
-    <w:lsdException w:name="Medium Grid 3 Accent 1" w:uiPriority="69"/>
-    <w:lsdException w:name="Dark List Accent 1" w:uiPriority="70"/>
-    <w:lsdException w:name="Colorful Shading Accent 1" w:uiPriority="71"/>
-    <w:lsdException w:name="Colorful List Accent 1" w:uiPriority="72"/>
-    <w:lsdException w:name="Colorful Grid Accent 1" w:uiPriority="73"/>
-    <w:lsdException w:name="Light Shading Accent 2" w:uiPriority="60"/>
-    <w:lsdException w:name="Light List Accent 2" w:uiPriority="61"/>
-    <w:lsdException w:name="Light Grid Accent 2" w:uiPriority="62"/>
-    <w:lsdException w:name="Medium Shading 1 Accent 2" w:uiPriority="63"/>
-    <w:lsdException w:name="Medium Shading 2 Accent 2" w:uiPriority="64"/>
-    <w:lsdException w:name="Medium List 1 Accent 2" w:uiPriority="65"/>
-    <w:lsdException w:name="Medium List 2 Accent 2" w:uiPriority="66"/>
-    <w:lsdException w:name="Medium Grid 1 Accent 2" w:uiPriority="67"/>
-    <w:lsdException w:name="Medium Grid 2 Accent 2" w:uiPriority="68"/>
-    <w:lsdException w:name="Medium Grid 3 Accent 2" w:uiPriority="69"/>
-    <w:lsdException w:name="Dark List Accent 2" w:uiPriority="70"/>
-    <w:lsdException w:name="Colorful Shading Accent 2" w:uiPriority="71"/>
-    <w:lsdException w:name="Colorful List Accent 2" w:uiPriority="72"/>
-    <w:lsdException w:name="Colorful Grid Accent 2" w:uiPriority="73"/>
-    <w:lsdException w:name="Light Shading Accent 3" w:uiPriority="60"/>
-    <w:lsdException w:name="Light List Accent 3" w:uiPriority="61"/>
-    <w:lsdException w:name="Light Grid Accent 3" w:uiPriority="62"/>
-    <w:lsdException w:name="Medium Shading 1 Accent 3" w:uiPriority="63"/>
-    <w:lsdException w:name="Medium Shading 2 Accent 3" w:uiPriority="64"/>
-    <w:lsdException w:name="Medium List 1 Accent 3" w:uiPriority="65"/>
-    <w:lsdException w:name="Medium List 2 Accent 3" w:uiPriority="66"/>
-    <w:lsdException w:name="Medium Grid 1 Accent 3" w:uiPriority="67"/>
-    <w:lsdException w:name="Medium Grid 2 Accent 3" w:uiPriority="68"/>
-    <w:lsdException w:name="Medium Grid 3 Accent 3" w:uiPriority="69"/>
-    <w:lsdException w:name="Dark List Accent 3" w:uiPriority="70"/>
-    <w:lsdException w:name="Colorful Shading Accent 3" w:uiPriority="71"/>
-    <w:lsdException w:name="Colorful List Accent 3" w:uiPriority="72"/>
-    <w:lsdException w:name="Colorful Grid Accent 3" w:uiPriority="73"/>
-    <w:lsdException w:name="Light Shading Accent 4" w:uiPriority="60"/>
-    <w:lsdException w:name="Light List Accent 4" w:uiPriority="61"/>
-    <w:lsdException w:name="Light Grid Accent 4" w:uiPriority="62"/>
-    <w:lsdException w:name="Medium Shading 1 Accent 4" w:uiPriority="63"/>
-    <w:lsdException w:name="Medium Shading 2 Accent 4" w:uiPriority="64"/>
-    <w:lsdException w:name="Medium List 1 Accent 4" w:uiPriority="65"/>
-    <w:lsdException w:name="Medium List 2 Accent 4" w:uiPriority="66"/>
-    <w:lsdException w:name="Medium Grid 1 Accent 4" w:uiPriority="67"/>
-    <w:lsdException w:name="Medium Grid 2 Accent 4" w:uiPriority="68"/>
-    <w:lsdException w:name="Medium Grid 3 Accent 4" w:uiPriority="69"/>
-    <w:lsdException w:name="Dark List Accent 4" w:uiPriority="70"/>
-    <w:lsdException w:name="Colorful Shading Accent 4" w:uiPriority="71"/>
-    <w:lsdException w:name="Colorful List Accent 4" w:uiPriority="72"/>
-    <w:lsdException w:name="Colorful Grid Accent 4" w:uiPriority="73"/>
-    <w:lsdException w:name="Light Shading Accent 5" w:uiPriority="60"/>
-    <w:lsdException w:name="Light List Accent 5" w:uiPriority="61"/>
-    <w:lsdException w:name="Light Grid Accent 5" w:uiPriority="62"/>
-    <w:lsdException w:name="Medium Shading 1 Accent 5" w:uiPriority="63"/>
-    <w:lsdException w:name="Medium Shading 2 Accent 5" w:uiPriority="64"/>
-    <w:lsdException w:name="Medium List 1 Accent 5" w:uiPriority="65"/>
-    <w:lsdException w:name="Medium List 2 Accent 5" w:uiPriority="66"/>
-    <w:lsdException w:name="Medium Grid 1 Accent 5" w:uiPriority="67"/>
-    <w:lsdException w:name="Medium Grid 2 Accent 5" w:uiPriority="68"/>
-    <w:lsdException w:name="Medium Grid 3 Accent 5" w:uiPriority="69"/>
-    <w:lsdException w:name="Dark List Accent 5" w:uiPriority="70"/>
-    <w:lsdException w:name="Colorful Shading Accent 5" w:uiPriority="71"/>
-    <w:lsdException w:name="Colorful List Accent 5" w:uiPriority="72"/>
-    <w:lsdException w:name="Colorful Grid Accent 5" w:uiPriority="73"/>
-    <w:lsdException w:name="Light Shading Accent 6" w:uiPriority="60"/>
-    <w:lsdException w:name="Light List Accent 6" w:uiPriority="61"/>
-    <w:lsdException w:name="Light Grid Accent 6" w:uiPriority="62"/>
-    <w:lsdException w:name="Medium Shading 1 Accent 6" w:uiPriority="63"/>
-    <w:lsdException w:name="Medium Shading 2 Accent 6" w:uiPriority="64"/>
-    <w:lsdException w:name="Medium List 1 Accent 6" w:uiPriority="65"/>
-    <w:lsdException w:name="Medium List 2 Accent 6" w:uiPriority="66"/>
-    <w:lsdException w:name="Medium Grid 1 Accent 6" w:uiPriority="67"/>
-    <w:lsdException w:name="Medium Grid 2 Accent 6" w:uiPriority="68"/>
-    <w:lsdException w:name="Medium Grid 3 Accent 6" w:uiPriority="69"/>
-    <w:lsdException w:name="Dark List Accent 6" w:uiPriority="70"/>
-    <w:lsdException w:name="Colorful Shading Accent 6" w:uiPriority="71"/>
-    <w:lsdException w:name="Colorful List Accent 6" w:uiPriority="72"/>
-    <w:lsdException w:name="Colorful Grid Accent 6" w:uiPriority="73"/>
-    <w:lsdException w:name="Subtle Emphasis" w:uiPriority="19" w:qFormat="1"/>
-    <w:lsdException w:name="Intense Emphasis" w:uiPriority="21" w:qFormat="1"/>
-    <w:lsdException w:name="Subtle Reference" w:uiPriority="31" w:qFormat="1"/>
-    <w:lsdException w:name="Intense Reference" w:uiPriority="32" w:qFormat="1"/>
-    <w:lsdException w:name="Book Title" w:uiPriority="33" w:qFormat="1"/>
-    <w:lsdException w:name="Bibliography" w:semiHidden="1" w:uiPriority="37" w:unhideWhenUsed="1"/>
-    <w:lsdException w:name="TOC Heading" w:semiHidden="1" w:uiPriority="39" w:unhideWhenUsed="1" w:qFormat="1"/>
-    <w:lsdException w:name="Grid Table 4" w:uiPriority="49"/>
-    <w:lsdException w:name="Grid Table 5 Dark" w:uiPriority="50"/>
-    <w:lsdException w:name="Grid Table 6 Colorful" w:uiPriority="51"/>
-    <w:lsdException w:name="Grid Table 7 Colorful" w:uiPriority="52"/>
-    <w:lsdException w:name="Grid Table 1 Light Accent 1" w:uiPriority="46"/>
-    <w:lsdException w:name="Grid Table 2 Accent 1" w:uiPriority="47"/>
-    <w:lsdException w:name="Grid Table 3 Accent 1" w:uiPriority="48"/>
-    <w:lsdException w:name="Grid Table 4 Accent 1" w:uiPriority="49"/>
-    <w:lsdException w:name="Grid Table 5 Dark Accent 1" w:uiPriority="50"/>
-    <w:lsdException w:name="Grid Table 6 Colorful Accent 1" w:uiPriority="51"/>
-    <w:lsdException w:name="Grid Table 7 Colorful Accent 1" w:uiPriority="52"/>
-    <w:lsdException w:name="Grid Table 1 Light Accent 2" w:uiPriority="46"/>
-    <w:lsdException w:name="Grid Table 2 Accent 2" w:uiPriority="47"/>
-    <w:lsdException w:name="Grid Table 3 Accent 2" w:uiPriority="48"/>
-    <w:lsdException w:name="Grid Table 4 Accent 2" w:uiPriority="49"/>
-    <w:lsdException w:name="Grid Table 5 Dark Accent 2" w:uiPriority="50"/>
-    <w:lsdException w:name="Grid Table 6 Colorful Accent 2" w:uiPriority="51"/>
-    <w:lsdException w:name="Grid Table 7 Colorful Accent 2" w:uiPriority="52"/>
-    <w:lsdException w:name="Grid Table 1 Light Accent 3" w:uiPriority="46"/>
-    <w:lsdException w:name="Grid Table 2 Accent 3" w:uiPriority="47"/>
-    <w:lsdException w:name="Grid Table 3 Accent 3" w:uiPriority="48"/>
-    <w:lsdException w:name="Grid Table 4 Accent 3" w:uiPriority="49"/>
-    <w:lsdException w:name="Grid Table 5 Dark Accent 3" w:uiPriority="50"/>
-    <w:lsdException w:name="Grid Table 6 Colorful Accent 3" w:uiPriority="51"/>
-    <w:lsdException w:name="Grid Table 7 Colorful Accent 3" w:uiPriority="52"/>
-    <w:lsdException w:name="Grid Table 1 Light Accent 4" w:uiPriority="46"/>
-    <w:lsdException w:name="Grid Table 2 Accent 4" w:uiPriority="47"/>
-    <w:lsdException w:name="Grid Table 3 Accent 4" w:uiPriority="48"/>
-    <w:lsdException w:name="Grid Table 4 Accent 4" w:uiPriority="49"/>
-    <w:lsdException w:name="Grid Table 5 Dark Accent 4" w:uiPriority="50"/>
-    <w:lsdException w:name="Grid Table 6 Colorful Accent 4" w:uiPriority="51"/>
-    <w:lsdException w:name="Grid Table 7 Colorful Accent 4" w:uiPriority="52"/>
-    <w:lsdException w:name="Grid Table 1 Light Accent 5" w:uiPriority="46"/>
-    <w:lsdException w:name="Grid Table 2 Accent 5" w:uiPriority="47"/>
-    <w:lsdException w:name="Grid Table 3 Accent 5" w:uiPriority="48"/>
-    <w:lsdException w:name="Grid Table 4 Accent 5" w:uiPriority="49"/>
-    <w:lsdException w:name="Grid Table 5 Dark Accent 5" w:uiPriority="50"/>
-    <w:lsdException w:name="Grid Table 6 Colorful Accent 5" w:uiPriority="51"/>
-    <w:lsdException w:name="Grid Table 7 Colorful Accent 5" w:uiPriority="52"/>
-    <w:lsdException w:name="Grid Table 1 Light Accent 6" w:uiPriority="46"/>
-    <w:lsdException w:name="Grid Table 2 Accent 6" w:uiPriority="47"/>
-    <w:lsdException w:name="Grid Table 3 Accent 6" w:uiPriority="48"/>
-    <w:lsdException w:name="Grid Table 4 Accent 6" w:uiPriority="49"/>
-    <w:lsdException w:name="Grid Table 5 Dark Accent 6" w:uiPriority="50"/>
-    <w:lsdException w:name="Grid Table 6 Colorful Accent 6" w:uiPriority="51"/>
-    <w:lsdException w:name="Grid Table 7 Colorful Accent 6" w:uiPriority="52"/>
-    <w:lsdException w:name="List Table 1 Light" w:uiPriority="46"/>
-    <w:lsdException w:name="List Table 2" w:uiPriority="47"/>
-    <w:lsdException w:name="List Table 3" w:uiPriority="48"/>
-    <w:lsdException w:name="List Table 4" w:uiPriority="49"/>
-    <w:lsdException w:name="List Table 5 Dark" w:uiPriority="50"/>
-    <w:lsdException w:name="List Table 6 Colorful" w:uiPriority="51"/>
-    <w:lsdException w:name="List Table 7 Colorful" w:uiPriority="52"/>
-    <w:lsdException w:name="List Table 1 Light Accent 1" w:uiPriority="46"/>
-    <w:lsdException w:name="List Table 2 Accent 1" w:uiPriority="47"/>
-    <w:lsdException w:name="List Table 3 Accent 1" w:uiPriority="48"/>
-    <w:lsdException w:name="List Table 4 Accent 1" w:uiPriority="49"/>
-    <w:lsdException w:name="List Table 5 Dark Accent 1" w:uiPriority="50"/>
-    <w:lsdException w:name="List Table 6 Colorful Accent 1" w:uiPriority="51"/>
-    <w:lsdException w:name="List Table 7 Colorful Accent 1" w:uiPriority="52"/>
-    <w:lsdException w:name="List Table 1 Light Accent 2" w:uiPriority="46"/>
-    <w:lsdException w:name="List Table 2 Accent 2" w:uiPriority="47"/>
-    <w:lsdException w:name="List Table 3 Accent 2" w:uiPriority="48"/>
-    <w:lsdException w:name="List Table 4 Accent 2" w:uiPriority="49"/>
-    <w:lsdException w:name="List Table 5 Dark Accent 2" w:uiPriority="50"/>
-    <w:lsdException w:name="List Table 6 Colorful Accent 2" w:uiPriority="51"/>
-    <w:lsdException w:name="List Table 7 Colorful Accent 2" w:uiPriority="52"/>
-    <w:lsdException w:name="List Table 1 Light Accent 3" w:uiPriority="46"/>
-    <w:lsdException w:name="List Table 2 Accent 3" w:uiPriority="47"/>
-    <w:lsdException w:name="List Table 3 Accent 3" w:uiPriority="48"/>
-    <w:lsdException w:name="List Table 4 Accent 3" w:uiPriority="49"/>
-    <w:lsdException w:name="List Table 5 Dark Accent 3" w:uiPriority="50"/>
-    <w:lsdException w:name="List Table 6 Colorful Accent 3" w:uiPriority="51"/>
-    <w:lsdException w:name="List Table 7 Colorful Accent 3" w:uiPriority="52"/>
-    <w:lsdException w:name="List Table 1 Light Accent 4" w:uiPriority="46"/>
-    <w:lsdException w:name="List Table 2 Accent 4" w:uiPriority="47"/>
-    <w:lsdException w:name="List Table 3 Accent 4" w:uiPriority="48"/>
-    <w:lsdException w:name="List Table 4 Accent 4" w:uiPriority="49"/>
-    <w:lsdException w:name="List Table 5 Dark Accent 4" w:uiPriority="50"/>
-    <w:lsdException w:name="List Table 6 Colorful Accent 4" w:uiPriority="51"/>
-    <w:lsdException w:name="List Table 7 Colorful Accent 4" w:uiPriority="52"/>
-    <w:lsdException w:name="List Table 1 Light Accent 5" w:uiPriority="46"/>
-    <w:lsdException w:name="List Table 2 Accent 5" w:uiPriority="47"/>
-    <w:lsdException w:name="List Table 3 Accent 5" w:uiPriority="48"/>
-    <w:lsdException w:name="List Table 4 Accent 5" w:uiPriority="49"/>
-    <w:lsdException w:name="List Table 5 Dark Accent 5" w:uiPriority="50"/>
-    <w:lsdException w:name="List Table 6 Colorful Accent 5" w:uiPriority="51"/>
-    <w:lsdException w:name="List Table 7 Colorful Accent 5" w:uiPriority="52"/>
-    <w:lsdException w:name="List Table 1 Light Accent 6" w:uiPriority="46"/>
-    <w:lsdException w:name="List Table 2 Accent 6" w:uiPriority="47"/>
-    <w:lsdException w:name="List Table 3 Accent 6" w:uiPriority="48"/>
-    <w:lsdException w:name="List Table 4 Accent 6" w:uiPriority="49"/>
-    <w:lsdException w:name="List Table 5 Dark Accent 6" w:uiPriority="50"/>
-    <w:lsdException w:name="List Table 6 Colorful Accent 6" w:uiPriority="51"/>
-    <w:lsdException w:name="List Table 7 Colorful Accent 6" w:uiPriority="52"/>
+  <w:latentStyles w:defLockedState="0" w:defUIPriority="99" w:defSemiHidden="1" w:defUnhideWhenUsed="1" w:defQFormat="0" w:count="276">
+    <w:lsdException w:name="Normal" w:semiHidden="0" w:uiPriority="0" w:unhideWhenUsed="0" w:qFormat="1"/>
+    <w:lsdException w:name="heading 1" w:semiHidden="0" w:uiPriority="9" w:unhideWhenUsed="0" w:qFormat="1"/>
+    <w:lsdException w:name="heading 2" w:uiPriority="9" w:qFormat="1"/>
+    <w:lsdException w:name="heading 3" w:uiPriority="9" w:qFormat="1"/>
+    <w:lsdException w:name="heading 4" w:uiPriority="9" w:qFormat="1"/>
+    <w:lsdException w:name="heading 5" w:uiPriority="9" w:qFormat="1"/>
+    <w:lsdException w:name="heading 6" w:uiPriority="9" w:qFormat="1"/>
+    <w:lsdException w:name="heading 7" w:uiPriority="9" w:qFormat="1"/>
+    <w:lsdException w:name="heading 8" w:uiPriority="9" w:qFormat="1"/>
+    <w:lsdException w:name="heading 9" w:uiPriority="9" w:qFormat="1"/>
+    <w:lsdException w:name="toc 1" w:uiPriority="39"/>
+    <w:lsdException w:name="toc 2" w:uiPriority="39"/>
+    <w:lsdException w:name="toc 3" w:uiPriority="39"/>
+    <w:lsdException w:name="toc 4" w:uiPriority="39"/>
+    <w:lsdException w:name="toc 5" w:uiPriority="39"/>
+    <w:lsdException w:name="toc 6" w:uiPriority="39"/>
+    <w:lsdException w:name="toc 7" w:uiPriority="39"/>
+    <w:lsdException w:name="toc 8" w:uiPriority="39"/>
+    <w:lsdException w:name="toc 9" w:uiPriority="39"/>
+    <w:lsdException w:name="caption" w:uiPriority="35" w:qFormat="1"/>
+    <w:lsdException w:name="Title" w:semiHidden="0" w:uiPriority="10" w:unhideWhenUsed="0" w:qFormat="1"/>
+    <w:lsdException w:name="Default Paragraph Font" w:uiPriority="1"/>
+    <w:lsdException w:name="Subtitle" w:semiHidden="0" w:uiPriority="11" w:unhideWhenUsed="0" w:qFormat="1"/>
+    <w:lsdException w:name="Strong" w:semiHidden="0" w:uiPriority="22" w:unhideWhenUsed="0" w:qFormat="1"/>
+    <w:lsdException w:name="Emphasis" w:semiHidden="0" w:uiPriority="20" w:unhideWhenUsed="0" w:qFormat="1"/>
+    <w:lsdException w:name="Table Grid" w:semiHidden="0" w:uiPriority="39" w:unhideWhenUsed="0"/>
+    <w:lsdException w:name="Note Level 1" w:semiHidden="0" w:unhideWhenUsed="0"/>
+    <w:lsdException w:name="Note Level 2" w:semiHidden="0" w:unhideWhenUsed="0"/>
+    <w:lsdException w:name="Note Level 3" w:semiHidden="0" w:unhideWhenUsed="0"/>
+    <w:lsdException w:name="Note Level 4" w:semiHidden="0" w:unhideWhenUsed="0"/>
+    <w:lsdException w:name="Note Level 5" w:semiHidden="0" w:unhideWhenUsed="0"/>
+    <w:lsdException w:name="Note Level 6" w:semiHidden="0" w:unhideWhenUsed="0"/>
+    <w:lsdException w:name="Note Level 7" w:semiHidden="0" w:unhideWhenUsed="0"/>
+    <w:lsdException w:name="Note Level 8" w:semiHidden="0" w:unhideWhenUsed="0"/>
+    <w:lsdException w:name="Note Level 9" w:semiHidden="0" w:unhideWhenUsed="0"/>
+    <w:lsdException w:name="Placeholder Text" w:unhideWhenUsed="0"/>
+    <w:lsdException w:name="No Spacing" w:semiHidden="0" w:uiPriority="1" w:unhideWhenUsed="0" w:qFormat="1"/>
+    <w:lsdException w:name="Light Shading" w:semiHidden="0" w:uiPriority="60" w:unhideWhenUsed="0"/>
+    <w:lsdException w:name="Light List" w:semiHidden="0" w:uiPriority="61" w:unhideWhenUsed="0"/>
+    <w:lsdException w:name="Light Grid" w:semiHidden="0" w:uiPriority="62" w:unhideWhenUsed="0"/>
+    <w:lsdException w:name="Medium Shading 1" w:semiHidden="0" w:uiPriority="63" w:unhideWhenUsed="0"/>
+    <w:lsdException w:name="Medium Shading 2" w:semiHidden="0" w:uiPriority="64" w:unhideWhenUsed="0"/>
+    <w:lsdException w:name="Medium List 1" w:semiHidden="0" w:uiPriority="65" w:unhideWhenUsed="0"/>
+    <w:lsdException w:name="Medium List 2" w:semiHidden="0" w:uiPriority="66" w:unhideWhenUsed="0"/>
+    <w:lsdException w:name="Medium Grid 1" w:semiHidden="0" w:uiPriority="67" w:unhideWhenUsed="0"/>
+    <w:lsdException w:name="Medium Grid 2" w:semiHidden="0" w:uiPriority="68" w:unhideWhenUsed="0"/>
+    <w:lsdException w:name="Medium Grid 3" w:semiHidden="0" w:uiPriority="69" w:unhideWhenUsed="0"/>
+    <w:lsdException w:name="Dark List" w:semiHidden="0" w:uiPriority="70" w:unhideWhenUsed="0"/>
+    <w:lsdException w:name="Colorful Shading" w:semiHidden="0" w:uiPriority="71" w:unhideWhenUsed="0"/>
+    <w:lsdException w:name="Colorful List" w:semiHidden="0" w:uiPriority="72" w:unhideWhenUsed="0"/>
+    <w:lsdException w:name="Colorful Grid" w:semiHidden="0" w:uiPriority="73" w:unhideWhenUsed="0"/>
+    <w:lsdException w:name="Light Shading Accent 1" w:semiHidden="0" w:uiPriority="60" w:unhideWhenUsed="0"/>
+    <w:lsdException w:name="Light List Accent 1" w:semiHidden="0" w:uiPriority="61" w:unhideWhenUsed="0"/>
+    <w:lsdException w:name="Light Grid Accent 1" w:semiHidden="0" w:uiPriority="62" w:unhideWhenUsed="0"/>
+    <w:lsdException w:name="Medium Shading 1 Accent 1" w:semiHidden="0" w:uiPriority="63" w:unhideWhenUsed="0"/>
+    <w:lsdException w:name="Medium Shading 2 Accent 1" w:semiHidden="0" w:uiPriority="64" w:unhideWhenUsed="0"/>
+    <w:lsdException w:name="Medium List 1 Accent 1" w:semiHidden="0" w:uiPriority="65" w:unhideWhenUsed="0"/>
+    <w:lsdException w:name="Revision" w:unhideWhenUsed="0"/>
+    <w:lsdException w:name="List Paragraph" w:semiHidden="0" w:uiPriority="34" w:unhideWhenUsed="0" w:qFormat="1"/>
+    <w:lsdException w:name="Quote" w:semiHidden="0" w:uiPriority="29" w:unhideWhenUsed="0" w:qFormat="1"/>
+    <w:lsdException w:name="Intense Quote" w:semiHidden="0" w:uiPriority="30" w:unhideWhenUsed="0" w:qFormat="1"/>
+    <w:lsdException w:name="Medium List 2 Accent 1" w:semiHidden="0" w:uiPriority="66" w:unhideWhenUsed="0"/>
+    <w:lsdException w:name="Medium Grid 1 Accent 1" w:semiHidden="0" w:uiPriority="67" w:unhideWhenUsed="0"/>
+    <w:lsdException w:name="Medium Grid 2 Accent 1" w:semiHidden="0" w:uiPriority="68" w:unhideWhenUsed="0"/>
+    <w:lsdException w:name="Medium Grid 3 Accent 1" w:semiHidden="0" w:uiPriority="69" w:unhideWhenUsed="0"/>
+    <w:lsdException w:name="Dark List Accent 1" w:semiHidden="0" w:uiPriority="70" w:unhideWhenUsed="0"/>
+    <w:lsdException w:name="Colorful Shading Accent 1" w:semiHidden="0" w:uiPriority="71" w:unhideWhenUsed="0"/>
+    <w:lsdException w:name="Colorful List Accent 1" w:semiHidden="0" w:uiPriority="72" w:unhideWhenUsed="0"/>
+    <w:lsdException w:name="Colorful Grid Accent 1" w:semiHidden="0" w:uiPriority="73" w:unhideWhenUsed="0"/>
+    <w:lsdException w:name="Light Shading Accent 2" w:semiHidden="0" w:uiPriority="60" w:unhideWhenUsed="0"/>
+    <w:lsdException w:name="Light List Accent 2" w:semiHidden="0" w:uiPriority="61" w:unhideWhenUsed="0"/>
+    <w:lsdException w:name="Light Grid Accent 2" w:semiHidden="0" w:uiPriority="62" w:unhideWhenUsed="0"/>
+    <w:lsdException w:name="Medium Shading 1 Accent 2" w:semiHidden="0" w:uiPriority="63" w:unhideWhenUsed="0"/>
+    <w:lsdException w:name="Medium Shading 2 Accent 2" w:semiHidden="0" w:uiPriority="64" w:unhideWhenUsed="0"/>
+    <w:lsdException w:name="Medium List 1 Accent 2" w:semiHidden="0" w:uiPriority="65" w:unhideWhenUsed="0"/>
+    <w:lsdException w:name="Medium List 2 Accent 2" w:semiHidden="0" w:uiPriority="66" w:unhideWhenUsed="0"/>
+    <w:lsdException w:name="Medium Grid 1 Accent 2" w:semiHidden="0" w:uiPriority="67" w:unhideWhenUsed="0"/>
+    <w:lsdException w:name="Medium Grid 2 Accent 2" w:semiHidden="0" w:uiPriority="68" w:unhideWhenUsed="0"/>
+    <w:lsdException w:name="Medium Grid 3 Accent 2" w:semiHidden="0" w:uiPriority="69" w:unhideWhenUsed="0"/>
+    <w:lsdException w:name="Dark List Accent 2" w:semiHidden="0" w:uiPriority="70" w:unhideWhenUsed="0"/>
+    <w:lsdException w:name="Colorful Shading Accent 2" w:semiHidden="0" w:uiPriority="71" w:unhideWhenUsed="0"/>
+    <w:lsdException w:name="Colorful List Accent 2" w:semiHidden="0" w:uiPriority="72" w:unhideWhenUsed="0"/>
+    <w:lsdException w:name="Colorful Grid Accent 2" w:semiHidden="0" w:uiPriority="73" w:unhideWhenUsed="0"/>
+    <w:lsdException w:name="Light Shading Accent 3" w:semiHidden="0" w:uiPriority="60" w:unhideWhenUsed="0"/>
+    <w:lsdException w:name="Light List Accent 3" w:semiHidden="0" w:uiPriority="61" w:unhideWhenUsed="0"/>
+    <w:lsdException w:name="Light Grid Accent 3" w:semiHidden="0" w:uiPriority="62" w:unhideWhenUsed="0"/>
+    <w:lsdException w:name="Medium Shading 1 Accent 3" w:semiHidden="0" w:uiPriority="63" w:unhideWhenUsed="0"/>
+    <w:lsdException w:name="Medium Shading 2 Accent 3" w:semiHidden="0" w:uiPriority="64" w:unhideWhenUsed="0"/>
+    <w:lsdException w:name="Medium List 1 Accent 3" w:semiHidden="0" w:uiPriority="65" w:unhideWhenUsed="0"/>
+    <w:lsdException w:name="Medium List 2 Accent 3" w:semiHidden="0" w:uiPriority="66" w:unhideWhenUsed="0"/>
+    <w:lsdException w:name="Medium Grid 1 Accent 3" w:semiHidden="0" w:uiPriority="67" w:unhideWhenUsed="0"/>
+    <w:lsdException w:name="Medium Grid 2 Accent 3" w:semiHidden="0" w:uiPriority="68" w:unhideWhenUsed="0"/>
+    <w:lsdException w:name="Medium Grid 3 Accent 3" w:semiHidden="0" w:uiPriority="69" w:unhideWhenUsed="0"/>
+    <w:lsdException w:name="Dark List Accent 3" w:semiHidden="0" w:uiPriority="70" w:unhideWhenUsed="0"/>
+    <w:lsdException w:name="Colorful Shading Accent 3" w:semiHidden="0" w:uiPriority="71" w:unhideWhenUsed="0"/>
+    <w:lsdException w:name="Colorful List Accent 3" w:semiHidden="0" w:uiPriority="72" w:unhideWhenUsed="0"/>
+    <w:lsdException w:name="Colorful Grid Accent 3" w:semiHidden="0" w:uiPriority="73" w:unhideWhenUsed="0"/>
+    <w:lsdException w:name="Light Shading Accent 4" w:semiHidden="0" w:uiPriority="60" w:unhideWhenUsed="0"/>
+    <w:lsdException w:name="Light List Accent 4" w:semiHidden="0" w:uiPriority="61" w:unhideWhenUsed="0"/>
+    <w:lsdException w:name="Light Grid Accent 4" w:semiHidden="0" w:uiPriority="62" w:unhideWhenUsed="0"/>
+    <w:lsdException w:name="Medium Shading 1 Accent 4" w:semiHidden="0" w:uiPriority="63" w:unhideWhenUsed="0"/>
+    <w:lsdException w:name="Medium Shading 2 Accent 4" w:semiHidden="0" w:uiPriority="64" w:unhideWhenUsed="0"/>
+    <w:lsdException w:name="Medium List 1 Accent 4" w:semiHidden="0" w:uiPriority="65" w:unhideWhenUsed="0"/>
+    <w:lsdException w:name="Medium List 2 Accent 4" w:semiHidden="0" w:uiPriority="66" w:unhideWhenUsed="0"/>
+    <w:lsdException w:name="Medium Grid 1 Accent 4" w:semiHidden="0" w:uiPriority="67" w:unhideWhenUsed="0"/>
+    <w:lsdException w:name="Medium Grid 2 Accent 4" w:semiHidden="0" w:uiPriority="68" w:unhideWhenUsed="0"/>
+    <w:lsdException w:name="Medium Grid 3 Accent 4" w:semiHidden="0" w:uiPriority="69" w:unhideWhenUsed="0"/>
+    <w:lsdException w:name="Dark List Accent 4" w:semiHidden="0" w:uiPriority="70" w:unhideWhenUsed="0"/>
+    <w:lsdException w:name="Colorful Shading Accent 4" w:semiHidden="0" w:uiPriority="71" w:unhideWhenUsed="0"/>
+    <w:lsdException w:name="Colorful List Accent 4" w:semiHidden="0" w:uiPriority="72" w:unhideWhenUsed="0"/>
+    <w:lsdException w:name="Colorful Grid Accent 4" w:semiHidden="0" w:uiPriority="73" w:unhideWhenUsed="0"/>
+    <w:lsdException w:name="Light Shading Accent 5" w:semiHidden="0" w:uiPriority="60" w:unhideWhenUsed="0"/>
+    <w:lsdException w:name="Light List Accent 5" w:semiHidden="0" w:uiPriority="61" w:unhideWhenUsed="0"/>
+    <w:lsdException w:name="Light Grid Accent 5" w:semiHidden="0" w:uiPriority="62" w:unhideWhenUsed="0"/>
+    <w:lsdException w:name="Medium Shading 1 Accent 5" w:semiHidden="0" w:uiPriority="63" w:unhideWhenUsed="0"/>
+    <w:lsdException w:name="Medium Shading 2 Accent 5" w:semiHidden="0" w:uiPriority="64" w:unhideWhenUsed="0"/>
+    <w:lsdException w:name="Medium List 1 Accent 5" w:semiHidden="0" w:uiPriority="65" w:unhideWhenUsed="0"/>
+    <w:lsdException w:name="Medium List 2 Accent 5" w:semiHidden="0" w:uiPriority="66" w:unhideWhenUsed="0"/>
+    <w:lsdException w:name="Medium Grid 1 Accent 5" w:semiHidden="0" w:uiPriority="67" w:unhideWhenUsed="0"/>
+    <w:lsdException w:name="Medium Grid 2 Accent 5" w:semiHidden="0" w:uiPriority="68" w:unhideWhenUsed="0"/>
+    <w:lsdException w:name="Medium Grid 3 Accent 5" w:semiHidden="0" w:uiPriority="69" w:unhideWhenUsed="0"/>
+    <w:lsdException w:name="Dark List Accent 5" w:semiHidden="0" w:uiPriority="70" w:unhideWhenUsed="0"/>
+    <w:lsdException w:name="Colorful Shading Accent 5" w:semiHidden="0" w:uiPriority="71" w:unhideWhenUsed="0"/>
+    <w:lsdException w:name="Colorful List Accent 5" w:semiHidden="0" w:uiPriority="72" w:unhideWhenUsed="0"/>
+    <w:lsdException w:name="Colorful Grid Accent 5" w:semiHidden="0" w:uiPriority="73" w:unhideWhenUsed="0"/>
+    <w:lsdException w:name="Light Shading Accent 6" w:semiHidden="0" w:uiPriority="60" w:unhideWhenUsed="0"/>
+    <w:lsdException w:name="Light List Accent 6" w:semiHidden="0" w:uiPriority="61" w:unhideWhenUsed="0"/>
+    <w:lsdException w:name="Light Grid Accent 6" w:semiHidden="0" w:uiPriority="62" w:unhideWhenUsed="0"/>
+    <w:lsdException w:name="Medium Shading 1 Accent 6" w:semiHidden="0" w:uiPriority="63" w:unhideWhenUsed="0"/>
+    <w:lsdException w:name="Medium Shading 2 Accent 6" w:semiHidden="0" w:uiPriority="64" w:unhideWhenUsed="0"/>
+    <w:lsdException w:name="Medium List 1 Accent 6" w:semiHidden="0" w:uiPriority="65" w:unhideWhenUsed="0"/>
+    <w:lsdException w:name="Medium List 2 Accent 6" w:semiHidden="0" w:uiPriority="66" w:unhideWhenUsed="0"/>
+    <w:lsdException w:name="Medium Grid 1 Accent 6" w:semiHidden="0" w:uiPriority="67" w:unhideWhenUsed="0"/>
+    <w:lsdException w:name="Medium Grid 2 Accent 6" w:semiHidden="0" w:uiPriority="68" w:unhideWhenUsed="0"/>
+    <w:lsdException w:name="Medium Grid 3 Accent 6" w:semiHidden="0" w:uiPriority="69" w:unhideWhenUsed="0"/>
+    <w:lsdException w:name="Dark List Accent 6" w:semiHidden="0" w:uiPriority="70" w:unhideWhenUsed="0"/>
+    <w:lsdException w:name="Colorful Shading Accent 6" w:semiHidden="0" w:uiPriority="71" w:unhideWhenUsed="0"/>
+    <w:lsdException w:name="Colorful List Accent 6" w:semiHidden="0" w:uiPriority="72" w:unhideWhenUsed="0"/>
+    <w:lsdException w:name="Colorful Grid Accent 6" w:semiHidden="0" w:uiPriority="73" w:unhideWhenUsed="0"/>
+    <w:lsdException w:name="Subtle Emphasis" w:semiHidden="0" w:uiPriority="19" w:unhideWhenUsed="0" w:qFormat="1"/>
+    <w:lsdException w:name="Intense Emphasis" w:semiHidden="0" w:uiPriority="21" w:unhideWhenUsed="0" w:qFormat="1"/>
+    <w:lsdException w:name="Subtle Reference" w:semiHidden="0" w:uiPriority="31" w:unhideWhenUsed="0" w:qFormat="1"/>
+    <w:lsdException w:name="Intense Reference" w:semiHidden="0" w:uiPriority="32" w:unhideWhenUsed="0" w:qFormat="1"/>
+    <w:lsdException w:name="Book Title" w:semiHidden="0" w:uiPriority="33" w:unhideWhenUsed="0" w:qFormat="1"/>
+    <w:lsdException w:name="Bibliography" w:uiPriority="37"/>
+    <w:lsdException w:name="TOC Heading" w:uiPriority="39" w:qFormat="1"/>
   </w:latentStyles>
   <w:style w:type="paragraph" w:default="1" w:styleId="Normal">
     <w:name w:val="Normal"/>
@@ -2733,6 +2543,7 @@
       <w:spacing w:after="0" w:line="240" w:lineRule="auto"/>
     </w:pPr>
     <w:tblPr>
+      <w:tblInd w:w="0" w:type="dxa"/>
       <w:tblBorders>
         <w:top w:val="single" w:sz="4" w:space="0" w:color="auto"/>
         <w:left w:val="single" w:sz="4" w:space="0" w:color="auto"/>
@@ -2741,7 +2552,322 @@
         <w:insideH w:val="single" w:sz="4" w:space="0" w:color="auto"/>
         <w:insideV w:val="single" w:sz="4" w:space="0" w:color="auto"/>
       </w:tblBorders>
+      <w:tblCellMar>
+        <w:top w:w="0" w:type="dxa"/>
+        <w:left w:w="108" w:type="dxa"/>
+        <w:bottom w:w="0" w:type="dxa"/>
+        <w:right w:w="108" w:type="dxa"/>
+      </w:tblCellMar>
     </w:tblPr>
+  </w:style>
+  <w:style w:type="character" w:customStyle="1" w:styleId="jfytagstylename">
+    <w:name w:val="jfy_tag_style_name"/>
+    <w:basedOn w:val="DefaultParagraphFont"/>
+    <w:rsid w:val="004B3ADC"/>
+  </w:style>
+</w:styles>
+</file>
+
+<file path=word/stylesWithEffects.xml><?xml version="1.0" encoding="utf-8"?>
+<w:styles xmlns:wpc="http://schemas.microsoft.com/office/word/2010/wordprocessingCanvas" xmlns:mo="http://schemas.microsoft.com/office/mac/office/2008/main" xmlns:mc="http://schemas.openxmlformats.org/markup-compatibility/2006" xmlns:mv="urn:schemas-microsoft-com:mac:vml" xmlns:o="urn:schemas-microsoft-com:office:office" xmlns:r="http://schemas.openxmlformats.org/officeDocument/2006/relationships" xmlns:m="http://schemas.openxmlformats.org/officeDocument/2006/math" xmlns:v="urn:schemas-microsoft-com:vml" xmlns:wp14="http://schemas.microsoft.com/office/word/2010/wordprocessingDrawing" xmlns:wp="http://schemas.openxmlformats.org/drawingml/2006/wordprocessingDrawing" xmlns:w10="urn:schemas-microsoft-com:office:word" xmlns:w="http://schemas.openxmlformats.org/wordprocessingml/2006/main" xmlns:w14="http://schemas.microsoft.com/office/word/2010/wordml" xmlns:wpg="http://schemas.microsoft.com/office/word/2010/wordprocessingGroup" xmlns:wpi="http://schemas.microsoft.com/office/word/2010/wordprocessingInk" xmlns:wne="http://schemas.microsoft.com/office/word/2006/wordml" xmlns:wps="http://schemas.microsoft.com/office/word/2010/wordprocessingShape" mc:Ignorable="w14 wp14">
+  <w:docDefaults>
+    <w:rPrDefault>
+      <w:rPr>
+        <w:rFonts w:asciiTheme="minorHAnsi" w:eastAsiaTheme="minorHAnsi" w:hAnsiTheme="minorHAnsi" w:cstheme="minorBidi"/>
+        <w:sz w:val="22"/>
+        <w:szCs w:val="22"/>
+        <w:lang w:val="en-US" w:eastAsia="en-US" w:bidi="ar-SA"/>
+      </w:rPr>
+    </w:rPrDefault>
+    <w:pPrDefault>
+      <w:pPr>
+        <w:spacing w:after="160" w:line="259" w:lineRule="auto"/>
+      </w:pPr>
+    </w:pPrDefault>
+  </w:docDefaults>
+  <w:latentStyles w:defLockedState="0" w:defUIPriority="99" w:defSemiHidden="1" w:defUnhideWhenUsed="1" w:defQFormat="0" w:count="276">
+    <w:lsdException w:name="Normal" w:semiHidden="0" w:uiPriority="0" w:unhideWhenUsed="0" w:qFormat="1"/>
+    <w:lsdException w:name="heading 1" w:semiHidden="0" w:uiPriority="9" w:unhideWhenUsed="0" w:qFormat="1"/>
+    <w:lsdException w:name="heading 2" w:uiPriority="9" w:qFormat="1"/>
+    <w:lsdException w:name="heading 3" w:uiPriority="9" w:qFormat="1"/>
+    <w:lsdException w:name="heading 4" w:uiPriority="9" w:qFormat="1"/>
+    <w:lsdException w:name="heading 5" w:uiPriority="9" w:qFormat="1"/>
+    <w:lsdException w:name="heading 6" w:uiPriority="9" w:qFormat="1"/>
+    <w:lsdException w:name="heading 7" w:uiPriority="9" w:qFormat="1"/>
+    <w:lsdException w:name="heading 8" w:uiPriority="9" w:qFormat="1"/>
+    <w:lsdException w:name="heading 9" w:uiPriority="9" w:qFormat="1"/>
+    <w:lsdException w:name="toc 1" w:uiPriority="39"/>
+    <w:lsdException w:name="toc 2" w:uiPriority="39"/>
+    <w:lsdException w:name="toc 3" w:uiPriority="39"/>
+    <w:lsdException w:name="toc 4" w:uiPriority="39"/>
+    <w:lsdException w:name="toc 5" w:uiPriority="39"/>
+    <w:lsdException w:name="toc 6" w:uiPriority="39"/>
+    <w:lsdException w:name="toc 7" w:uiPriority="39"/>
+    <w:lsdException w:name="toc 8" w:uiPriority="39"/>
+    <w:lsdException w:name="toc 9" w:uiPriority="39"/>
+    <w:lsdException w:name="caption" w:uiPriority="35" w:qFormat="1"/>
+    <w:lsdException w:name="Title" w:semiHidden="0" w:uiPriority="10" w:unhideWhenUsed="0" w:qFormat="1"/>
+    <w:lsdException w:name="Default Paragraph Font" w:uiPriority="1"/>
+    <w:lsdException w:name="Subtitle" w:semiHidden="0" w:uiPriority="11" w:unhideWhenUsed="0" w:qFormat="1"/>
+    <w:lsdException w:name="Strong" w:semiHidden="0" w:uiPriority="22" w:unhideWhenUsed="0" w:qFormat="1"/>
+    <w:lsdException w:name="Emphasis" w:semiHidden="0" w:uiPriority="20" w:unhideWhenUsed="0" w:qFormat="1"/>
+    <w:lsdException w:name="Table Grid" w:semiHidden="0" w:uiPriority="39" w:unhideWhenUsed="0"/>
+    <w:lsdException w:name="Note Level 1" w:semiHidden="0" w:unhideWhenUsed="0"/>
+    <w:lsdException w:name="Note Level 2" w:semiHidden="0" w:unhideWhenUsed="0"/>
+    <w:lsdException w:name="Note Level 3" w:semiHidden="0" w:unhideWhenUsed="0"/>
+    <w:lsdException w:name="Note Level 4" w:semiHidden="0" w:unhideWhenUsed="0"/>
+    <w:lsdException w:name="Note Level 5" w:semiHidden="0" w:unhideWhenUsed="0"/>
+    <w:lsdException w:name="Note Level 6" w:semiHidden="0" w:unhideWhenUsed="0"/>
+    <w:lsdException w:name="Note Level 7" w:semiHidden="0" w:unhideWhenUsed="0"/>
+    <w:lsdException w:name="Note Level 8" w:semiHidden="0" w:unhideWhenUsed="0"/>
+    <w:lsdException w:name="Note Level 9" w:semiHidden="0" w:unhideWhenUsed="0"/>
+    <w:lsdException w:name="Placeholder Text" w:unhideWhenUsed="0"/>
+    <w:lsdException w:name="No Spacing" w:semiHidden="0" w:uiPriority="1" w:unhideWhenUsed="0" w:qFormat="1"/>
+    <w:lsdException w:name="Light Shading" w:semiHidden="0" w:uiPriority="60" w:unhideWhenUsed="0"/>
+    <w:lsdException w:name="Light List" w:semiHidden="0" w:uiPriority="61" w:unhideWhenUsed="0"/>
+    <w:lsdException w:name="Light Grid" w:semiHidden="0" w:uiPriority="62" w:unhideWhenUsed="0"/>
+    <w:lsdException w:name="Medium Shading 1" w:semiHidden="0" w:uiPriority="63" w:unhideWhenUsed="0"/>
+    <w:lsdException w:name="Medium Shading 2" w:semiHidden="0" w:uiPriority="64" w:unhideWhenUsed="0"/>
+    <w:lsdException w:name="Medium List 1" w:semiHidden="0" w:uiPriority="65" w:unhideWhenUsed="0"/>
+    <w:lsdException w:name="Medium List 2" w:semiHidden="0" w:uiPriority="66" w:unhideWhenUsed="0"/>
+    <w:lsdException w:name="Medium Grid 1" w:semiHidden="0" w:uiPriority="67" w:unhideWhenUsed="0"/>
+    <w:lsdException w:name="Medium Grid 2" w:semiHidden="0" w:uiPriority="68" w:unhideWhenUsed="0"/>
+    <w:lsdException w:name="Medium Grid 3" w:semiHidden="0" w:uiPriority="69" w:unhideWhenUsed="0"/>
+    <w:lsdException w:name="Dark List" w:semiHidden="0" w:uiPriority="70" w:unhideWhenUsed="0"/>
+    <w:lsdException w:name="Colorful Shading" w:semiHidden="0" w:uiPriority="71" w:unhideWhenUsed="0"/>
+    <w:lsdException w:name="Colorful List" w:semiHidden="0" w:uiPriority="72" w:unhideWhenUsed="0"/>
+    <w:lsdException w:name="Colorful Grid" w:semiHidden="0" w:uiPriority="73" w:unhideWhenUsed="0"/>
+    <w:lsdException w:name="Light Shading Accent 1" w:semiHidden="0" w:uiPriority="60" w:unhideWhenUsed="0"/>
+    <w:lsdException w:name="Light List Accent 1" w:semiHidden="0" w:uiPriority="61" w:unhideWhenUsed="0"/>
+    <w:lsdException w:name="Light Grid Accent 1" w:semiHidden="0" w:uiPriority="62" w:unhideWhenUsed="0"/>
+    <w:lsdException w:name="Medium Shading 1 Accent 1" w:semiHidden="0" w:uiPriority="63" w:unhideWhenUsed="0"/>
+    <w:lsdException w:name="Medium Shading 2 Accent 1" w:semiHidden="0" w:uiPriority="64" w:unhideWhenUsed="0"/>
+    <w:lsdException w:name="Medium List 1 Accent 1" w:semiHidden="0" w:uiPriority="65" w:unhideWhenUsed="0"/>
+    <w:lsdException w:name="Revision" w:unhideWhenUsed="0"/>
+    <w:lsdException w:name="List Paragraph" w:semiHidden="0" w:uiPriority="34" w:unhideWhenUsed="0" w:qFormat="1"/>
+    <w:lsdException w:name="Quote" w:semiHidden="0" w:uiPriority="29" w:unhideWhenUsed="0" w:qFormat="1"/>
+    <w:lsdException w:name="Intense Quote" w:semiHidden="0" w:uiPriority="30" w:unhideWhenUsed="0" w:qFormat="1"/>
+    <w:lsdException w:name="Medium List 2 Accent 1" w:semiHidden="0" w:uiPriority="66" w:unhideWhenUsed="0"/>
+    <w:lsdException w:name="Medium Grid 1 Accent 1" w:semiHidden="0" w:uiPriority="67" w:unhideWhenUsed="0"/>
+    <w:lsdException w:name="Medium Grid 2 Accent 1" w:semiHidden="0" w:uiPriority="68" w:unhideWhenUsed="0"/>
+    <w:lsdException w:name="Medium Grid 3 Accent 1" w:semiHidden="0" w:uiPriority="69" w:unhideWhenUsed="0"/>
+    <w:lsdException w:name="Dark List Accent 1" w:semiHidden="0" w:uiPriority="70" w:unhideWhenUsed="0"/>
+    <w:lsdException w:name="Colorful Shading Accent 1" w:semiHidden="0" w:uiPriority="71" w:unhideWhenUsed="0"/>
+    <w:lsdException w:name="Colorful List Accent 1" w:semiHidden="0" w:uiPriority="72" w:unhideWhenUsed="0"/>
+    <w:lsdException w:name="Colorful Grid Accent 1" w:semiHidden="0" w:uiPriority="73" w:unhideWhenUsed="0"/>
+    <w:lsdException w:name="Light Shading Accent 2" w:semiHidden="0" w:uiPriority="60" w:unhideWhenUsed="0"/>
+    <w:lsdException w:name="Light List Accent 2" w:semiHidden="0" w:uiPriority="61" w:unhideWhenUsed="0"/>
+    <w:lsdException w:name="Light Grid Accent 2" w:semiHidden="0" w:uiPriority="62" w:unhideWhenUsed="0"/>
+    <w:lsdException w:name="Medium Shading 1 Accent 2" w:semiHidden="0" w:uiPriority="63" w:unhideWhenUsed="0"/>
+    <w:lsdException w:name="Medium Shading 2 Accent 2" w:semiHidden="0" w:uiPriority="64" w:unhideWhenUsed="0"/>
+    <w:lsdException w:name="Medium List 1 Accent 2" w:semiHidden="0" w:uiPriority="65" w:unhideWhenUsed="0"/>
+    <w:lsdException w:name="Medium List 2 Accent 2" w:semiHidden="0" w:uiPriority="66" w:unhideWhenUsed="0"/>
+    <w:lsdException w:name="Medium Grid 1 Accent 2" w:semiHidden="0" w:uiPriority="67" w:unhideWhenUsed="0"/>
+    <w:lsdException w:name="Medium Grid 2 Accent 2" w:semiHidden="0" w:uiPriority="68" w:unhideWhenUsed="0"/>
+    <w:lsdException w:name="Medium Grid 3 Accent 2" w:semiHidden="0" w:uiPriority="69" w:unhideWhenUsed="0"/>
+    <w:lsdException w:name="Dark List Accent 2" w:semiHidden="0" w:uiPriority="70" w:unhideWhenUsed="0"/>
+    <w:lsdException w:name="Colorful Shading Accent 2" w:semiHidden="0" w:uiPriority="71" w:unhideWhenUsed="0"/>
+    <w:lsdException w:name="Colorful List Accent 2" w:semiHidden="0" w:uiPriority="72" w:unhideWhenUsed="0"/>
+    <w:lsdException w:name="Colorful Grid Accent 2" w:semiHidden="0" w:uiPriority="73" w:unhideWhenUsed="0"/>
+    <w:lsdException w:name="Light Shading Accent 3" w:semiHidden="0" w:uiPriority="60" w:unhideWhenUsed="0"/>
+    <w:lsdException w:name="Light List Accent 3" w:semiHidden="0" w:uiPriority="61" w:unhideWhenUsed="0"/>
+    <w:lsdException w:name="Light Grid Accent 3" w:semiHidden="0" w:uiPriority="62" w:unhideWhenUsed="0"/>
+    <w:lsdException w:name="Medium Shading 1 Accent 3" w:semiHidden="0" w:uiPriority="63" w:unhideWhenUsed="0"/>
+    <w:lsdException w:name="Medium Shading 2 Accent 3" w:semiHidden="0" w:uiPriority="64" w:unhideWhenUsed="0"/>
+    <w:lsdException w:name="Medium List 1 Accent 3" w:semiHidden="0" w:uiPriority="65" w:unhideWhenUsed="0"/>
+    <w:lsdException w:name="Medium List 2 Accent 3" w:semiHidden="0" w:uiPriority="66" w:unhideWhenUsed="0"/>
+    <w:lsdException w:name="Medium Grid 1 Accent 3" w:semiHidden="0" w:uiPriority="67" w:unhideWhenUsed="0"/>
+    <w:lsdException w:name="Medium Grid 2 Accent 3" w:semiHidden="0" w:uiPriority="68" w:unhideWhenUsed="0"/>
+    <w:lsdException w:name="Medium Grid 3 Accent 3" w:semiHidden="0" w:uiPriority="69" w:unhideWhenUsed="0"/>
+    <w:lsdException w:name="Dark List Accent 3" w:semiHidden="0" w:uiPriority="70" w:unhideWhenUsed="0"/>
+    <w:lsdException w:name="Colorful Shading Accent 3" w:semiHidden="0" w:uiPriority="71" w:unhideWhenUsed="0"/>
+    <w:lsdException w:name="Colorful List Accent 3" w:semiHidden="0" w:uiPriority="72" w:unhideWhenUsed="0"/>
+    <w:lsdException w:name="Colorful Grid Accent 3" w:semiHidden="0" w:uiPriority="73" w:unhideWhenUsed="0"/>
+    <w:lsdException w:name="Light Shading Accent 4" w:semiHidden="0" w:uiPriority="60" w:unhideWhenUsed="0"/>
+    <w:lsdException w:name="Light List Accent 4" w:semiHidden="0" w:uiPriority="61" w:unhideWhenUsed="0"/>
+    <w:lsdException w:name="Light Grid Accent 4" w:semiHidden="0" w:uiPriority="62" w:unhideWhenUsed="0"/>
+    <w:lsdException w:name="Medium Shading 1 Accent 4" w:semiHidden="0" w:uiPriority="63" w:unhideWhenUsed="0"/>
+    <w:lsdException w:name="Medium Shading 2 Accent 4" w:semiHidden="0" w:uiPriority="64" w:unhideWhenUsed="0"/>
+    <w:lsdException w:name="Medium List 1 Accent 4" w:semiHidden="0" w:uiPriority="65" w:unhideWhenUsed="0"/>
+    <w:lsdException w:name="Medium List 2 Accent 4" w:semiHidden="0" w:uiPriority="66" w:unhideWhenUsed="0"/>
+    <w:lsdException w:name="Medium Grid 1 Accent 4" w:semiHidden="0" w:uiPriority="67" w:unhideWhenUsed="0"/>
+    <w:lsdException w:name="Medium Grid 2 Accent 4" w:semiHidden="0" w:uiPriority="68" w:unhideWhenUsed="0"/>
+    <w:lsdException w:name="Medium Grid 3 Accent 4" w:semiHidden="0" w:uiPriority="69" w:unhideWhenUsed="0"/>
+    <w:lsdException w:name="Dark List Accent 4" w:semiHidden="0" w:uiPriority="70" w:unhideWhenUsed="0"/>
+    <w:lsdException w:name="Colorful Shading Accent 4" w:semiHidden="0" w:uiPriority="71" w:unhideWhenUsed="0"/>
+    <w:lsdException w:name="Colorful List Accent 4" w:semiHidden="0" w:uiPriority="72" w:unhideWhenUsed="0"/>
+    <w:lsdException w:name="Colorful Grid Accent 4" w:semiHidden="0" w:uiPriority="73" w:unhideWhenUsed="0"/>
+    <w:lsdException w:name="Light Shading Accent 5" w:semiHidden="0" w:uiPriority="60" w:unhideWhenUsed="0"/>
+    <w:lsdException w:name="Light List Accent 5" w:semiHidden="0" w:uiPriority="61" w:unhideWhenUsed="0"/>
+    <w:lsdException w:name="Light Grid Accent 5" w:semiHidden="0" w:uiPriority="62" w:unhideWhenUsed="0"/>
+    <w:lsdException w:name="Medium Shading 1 Accent 5" w:semiHidden="0" w:uiPriority="63" w:unhideWhenUsed="0"/>
+    <w:lsdException w:name="Medium Shading 2 Accent 5" w:semiHidden="0" w:uiPriority="64" w:unhideWhenUsed="0"/>
+    <w:lsdException w:name="Medium List 1 Accent 5" w:semiHidden="0" w:uiPriority="65" w:unhideWhenUsed="0"/>
+    <w:lsdException w:name="Medium List 2 Accent 5" w:semiHidden="0" w:uiPriority="66" w:unhideWhenUsed="0"/>
+    <w:lsdException w:name="Medium Grid 1 Accent 5" w:semiHidden="0" w:uiPriority="67" w:unhideWhenUsed="0"/>
+    <w:lsdException w:name="Medium Grid 2 Accent 5" w:semiHidden="0" w:uiPriority="68" w:unhideWhenUsed="0"/>
+    <w:lsdException w:name="Medium Grid 3 Accent 5" w:semiHidden="0" w:uiPriority="69" w:unhideWhenUsed="0"/>
+    <w:lsdException w:name="Dark List Accent 5" w:semiHidden="0" w:uiPriority="70" w:unhideWhenUsed="0"/>
+    <w:lsdException w:name="Colorful Shading Accent 5" w:semiHidden="0" w:uiPriority="71" w:unhideWhenUsed="0"/>
+    <w:lsdException w:name="Colorful List Accent 5" w:semiHidden="0" w:uiPriority="72" w:unhideWhenUsed="0"/>
+    <w:lsdException w:name="Colorful Grid Accent 5" w:semiHidden="0" w:uiPriority="73" w:unhideWhenUsed="0"/>
+    <w:lsdException w:name="Light Shading Accent 6" w:semiHidden="0" w:uiPriority="60" w:unhideWhenUsed="0"/>
+    <w:lsdException w:name="Light List Accent 6" w:semiHidden="0" w:uiPriority="61" w:unhideWhenUsed="0"/>
+    <w:lsdException w:name="Light Grid Accent 6" w:semiHidden="0" w:uiPriority="62" w:unhideWhenUsed="0"/>
+    <w:lsdException w:name="Medium Shading 1 Accent 6" w:semiHidden="0" w:uiPriority="63" w:unhideWhenUsed="0"/>
+    <w:lsdException w:name="Medium Shading 2 Accent 6" w:semiHidden="0" w:uiPriority="64" w:unhideWhenUsed="0"/>
+    <w:lsdException w:name="Medium List 1 Accent 6" w:semiHidden="0" w:uiPriority="65" w:unhideWhenUsed="0"/>
+    <w:lsdException w:name="Medium List 2 Accent 6" w:semiHidden="0" w:uiPriority="66" w:unhideWhenUsed="0"/>
+    <w:lsdException w:name="Medium Grid 1 Accent 6" w:semiHidden="0" w:uiPriority="67" w:unhideWhenUsed="0"/>
+    <w:lsdException w:name="Medium Grid 2 Accent 6" w:semiHidden="0" w:uiPriority="68" w:unhideWhenUsed="0"/>
+    <w:lsdException w:name="Medium Grid 3 Accent 6" w:semiHidden="0" w:uiPriority="69" w:unhideWhenUsed="0"/>
+    <w:lsdException w:name="Dark List Accent 6" w:semiHidden="0" w:uiPriority="70" w:unhideWhenUsed="0"/>
+    <w:lsdException w:name="Colorful Shading Accent 6" w:semiHidden="0" w:uiPriority="71" w:unhideWhenUsed="0"/>
+    <w:lsdException w:name="Colorful List Accent 6" w:semiHidden="0" w:uiPriority="72" w:unhideWhenUsed="0"/>
+    <w:lsdException w:name="Colorful Grid Accent 6" w:semiHidden="0" w:uiPriority="73" w:unhideWhenUsed="0"/>
+    <w:lsdException w:name="Subtle Emphasis" w:semiHidden="0" w:uiPriority="19" w:unhideWhenUsed="0" w:qFormat="1"/>
+    <w:lsdException w:name="Intense Emphasis" w:semiHidden="0" w:uiPriority="21" w:unhideWhenUsed="0" w:qFormat="1"/>
+    <w:lsdException w:name="Subtle Reference" w:semiHidden="0" w:uiPriority="31" w:unhideWhenUsed="0" w:qFormat="1"/>
+    <w:lsdException w:name="Intense Reference" w:semiHidden="0" w:uiPriority="32" w:unhideWhenUsed="0" w:qFormat="1"/>
+    <w:lsdException w:name="Book Title" w:semiHidden="0" w:uiPriority="33" w:unhideWhenUsed="0" w:qFormat="1"/>
+    <w:lsdException w:name="Bibliography" w:uiPriority="37"/>
+    <w:lsdException w:name="TOC Heading" w:uiPriority="39" w:qFormat="1"/>
+  </w:latentStyles>
+  <w:style w:type="paragraph" w:default="1" w:styleId="Normal">
+    <w:name w:val="Normal"/>
+    <w:qFormat/>
+  </w:style>
+  <w:style w:type="character" w:default="1" w:styleId="DefaultParagraphFont">
+    <w:name w:val="Default Paragraph Font"/>
+    <w:uiPriority w:val="1"/>
+    <w:semiHidden/>
+    <w:unhideWhenUsed/>
+  </w:style>
+  <w:style w:type="table" w:default="1" w:styleId="TableNormal">
+    <w:name w:val="Normal Table"/>
+    <w:uiPriority w:val="99"/>
+    <w:semiHidden/>
+    <w:unhideWhenUsed/>
+    <w:tblPr>
+      <w:tblInd w:w="0" w:type="dxa"/>
+      <w:tblCellMar>
+        <w:top w:w="0" w:type="dxa"/>
+        <w:left w:w="108" w:type="dxa"/>
+        <w:bottom w:w="0" w:type="dxa"/>
+        <w:right w:w="108" w:type="dxa"/>
+      </w:tblCellMar>
+    </w:tblPr>
+  </w:style>
+  <w:style w:type="numbering" w:default="1" w:styleId="NoList">
+    <w:name w:val="No List"/>
+    <w:uiPriority w:val="99"/>
+    <w:semiHidden/>
+    <w:unhideWhenUsed/>
+  </w:style>
+  <w:style w:type="paragraph" w:styleId="ListParagraph">
+    <w:name w:val="List Paragraph"/>
+    <w:basedOn w:val="Normal"/>
+    <w:uiPriority w:val="34"/>
+    <w:qFormat/>
+    <w:rsid w:val="00E64B4D"/>
+    <w:pPr>
+      <w:ind w:left="720"/>
+      <w:contextualSpacing/>
+    </w:pPr>
+  </w:style>
+  <w:style w:type="paragraph" w:styleId="NormalWeb">
+    <w:name w:val="Normal (Web)"/>
+    <w:basedOn w:val="Normal"/>
+    <w:uiPriority w:val="99"/>
+    <w:semiHidden/>
+    <w:unhideWhenUsed/>
+    <w:rsid w:val="002374DB"/>
+    <w:pPr>
+      <w:spacing w:before="100" w:beforeAutospacing="1" w:after="100" w:afterAutospacing="1" w:line="240" w:lineRule="auto"/>
+    </w:pPr>
+    <w:rPr>
+      <w:rFonts w:ascii="Times New Roman" w:eastAsia="Times New Roman" w:hAnsi="Times New Roman" w:cs="Times New Roman"/>
+      <w:sz w:val="24"/>
+      <w:szCs w:val="24"/>
+    </w:rPr>
+  </w:style>
+  <w:style w:type="character" w:styleId="Hyperlink">
+    <w:name w:val="Hyperlink"/>
+    <w:basedOn w:val="DefaultParagraphFont"/>
+    <w:uiPriority w:val="99"/>
+    <w:unhideWhenUsed/>
+    <w:rsid w:val="002374DB"/>
+    <w:rPr>
+      <w:color w:val="0000FF"/>
+      <w:u w:val="single"/>
+    </w:rPr>
+  </w:style>
+  <w:style w:type="paragraph" w:customStyle="1" w:styleId="body">
+    <w:name w:val="body"/>
+    <w:basedOn w:val="Normal"/>
+    <w:rsid w:val="002374DB"/>
+    <w:pPr>
+      <w:spacing w:before="100" w:beforeAutospacing="1" w:after="100" w:afterAutospacing="1" w:line="240" w:lineRule="auto"/>
+    </w:pPr>
+    <w:rPr>
+      <w:rFonts w:ascii="Times New Roman" w:eastAsia="Times New Roman" w:hAnsi="Times New Roman" w:cs="Times New Roman"/>
+      <w:sz w:val="24"/>
+      <w:szCs w:val="24"/>
+    </w:rPr>
+  </w:style>
+  <w:style w:type="paragraph" w:customStyle="1" w:styleId="freeform">
+    <w:name w:val="freeform"/>
+    <w:basedOn w:val="Normal"/>
+    <w:rsid w:val="002374DB"/>
+    <w:pPr>
+      <w:spacing w:before="100" w:beforeAutospacing="1" w:after="100" w:afterAutospacing="1" w:line="240" w:lineRule="auto"/>
+    </w:pPr>
+    <w:rPr>
+      <w:rFonts w:ascii="Times New Roman" w:eastAsia="Times New Roman" w:hAnsi="Times New Roman" w:cs="Times New Roman"/>
+      <w:sz w:val="24"/>
+      <w:szCs w:val="24"/>
+    </w:rPr>
+  </w:style>
+  <w:style w:type="character" w:customStyle="1" w:styleId="apple-converted-space">
+    <w:name w:val="apple-converted-space"/>
+    <w:basedOn w:val="DefaultParagraphFont"/>
+    <w:rsid w:val="002374DB"/>
+  </w:style>
+  <w:style w:type="character" w:customStyle="1" w:styleId="screenreader-only">
+    <w:name w:val="screenreader-only"/>
+    <w:basedOn w:val="DefaultParagraphFont"/>
+    <w:rsid w:val="002374DB"/>
+  </w:style>
+  <w:style w:type="table" w:styleId="TableGrid">
+    <w:name w:val="Table Grid"/>
+    <w:basedOn w:val="TableNormal"/>
+    <w:uiPriority w:val="39"/>
+    <w:rsid w:val="002374DB"/>
+    <w:pPr>
+      <w:spacing w:after="0" w:line="240" w:lineRule="auto"/>
+    </w:pPr>
+    <w:tblPr>
+      <w:tblInd w:w="0" w:type="dxa"/>
+      <w:tblBorders>
+        <w:top w:val="single" w:sz="4" w:space="0" w:color="auto"/>
+        <w:left w:val="single" w:sz="4" w:space="0" w:color="auto"/>
+        <w:bottom w:val="single" w:sz="4" w:space="0" w:color="auto"/>
+        <w:right w:val="single" w:sz="4" w:space="0" w:color="auto"/>
+        <w:insideH w:val="single" w:sz="4" w:space="0" w:color="auto"/>
+        <w:insideV w:val="single" w:sz="4" w:space="0" w:color="auto"/>
+      </w:tblBorders>
+      <w:tblCellMar>
+        <w:top w:w="0" w:type="dxa"/>
+        <w:left w:w="108" w:type="dxa"/>
+        <w:bottom w:w="0" w:type="dxa"/>
+        <w:right w:w="108" w:type="dxa"/>
+      </w:tblCellMar>
+    </w:tblPr>
+  </w:style>
+  <w:style w:type="character" w:customStyle="1" w:styleId="jfytagstylename">
+    <w:name w:val="jfy_tag_style_name"/>
+    <w:basedOn w:val="DefaultParagraphFont"/>
+    <w:rsid w:val="004B3ADC"/>
   </w:style>
 </w:styles>
 </file>
@@ -3001,7 +3127,7 @@
   <a:extraClrSchemeLst/>
   <a:extLst>
     <a:ext uri="{05A4C25C-085E-4340-85A3-A5531E510DB2}">
-      <thm15:themeFamily xmlns:thm15="http://schemas.microsoft.com/office/thememl/2012/main" name="Office Theme" id="{62F939B6-93AF-4DB8-9C6B-D6C7DFDC589F}" vid="{4A3C46E8-61CC-4603-A589-7422A47A8E4A}"/>
+      <thm15:themeFamily xmlns:thm15="http://schemas.microsoft.com/office/thememl/2012/main" xmlns="" name="Office Theme" id="{62F939B6-93AF-4DB8-9C6B-D6C7DFDC589F}" vid="{4A3C46E8-61CC-4603-A589-7422A47A8E4A}"/>
     </a:ext>
   </a:extLst>
 </a:theme>
@@ -3012,7 +3138,7 @@
 </file>
 
 <file path=customXml/itemProps1.xml><?xml version="1.0" encoding="utf-8"?>
-<ds:datastoreItem xmlns:ds="http://schemas.openxmlformats.org/officeDocument/2006/customXml" ds:itemID="{3A0725C9-4E2E-4752-B3B6-43934B2FAB7D}">
+<ds:datastoreItem xmlns:ds="http://schemas.openxmlformats.org/officeDocument/2006/customXml" ds:itemID="{D2031581-67C1-224A-AAA2-46486D5A56A3}">
   <ds:schemaRefs>
     <ds:schemaRef ds:uri="http://schemas.openxmlformats.org/officeDocument/2006/bibliography"/>
   </ds:schemaRefs>

</xml_diff>